<commit_message>
Final details about 1-st meeting
</commit_message>
<xml_diff>
--- a/1-st meeting/Tasks.docx
+++ b/1-st meeting/Tasks.docx
@@ -38,24 +38,19 @@
         <w:bidi w:val="0"/>
         <w:jc w:val="left"/>
         <w:rPr>
-          <w:rFonts w:ascii="Times New Roman" w:hAnsi="Times New Roman"/>
-          <w:b w:val="false"/>
-          <w:bCs w:val="false"/>
-          <w:sz w:val="33"/>
-          <w:szCs w:val="33"/>
-          <w:lang w:val="ru-RU"/>
-        </w:rPr>
-      </w:pPr>
-      <w:r>
-        <w:rPr>
-          <w:rFonts w:ascii="Times New Roman" w:hAnsi="Times New Roman"/>
-          <w:b w:val="false"/>
-          <w:bCs w:val="false"/>
-          <w:sz w:val="33"/>
-          <w:szCs w:val="33"/>
-          <w:lang w:val="ru-RU"/>
-        </w:rPr>
-        <w:t>Исследование памяти:</w:t>
+          <w:rFonts w:ascii="JetBrains Mono" w:hAnsi="JetBrains Mono"/>
+        </w:rPr>
+      </w:pPr>
+      <w:r>
+        <w:rPr>
+          <w:rFonts w:ascii="JetBrains Mono" w:hAnsi="JetBrains Mono"/>
+          <w:b w:val="false"/>
+          <w:bCs w:val="false"/>
+          <w:sz w:val="33"/>
+          <w:szCs w:val="33"/>
+          <w:lang w:val="ru-RU"/>
+        </w:rPr>
+        <w:t>Сегменты памяти:</w:t>
       </w:r>
     </w:p>
     <w:p>
@@ -68,17 +63,12 @@
         <w:bidi w:val="0"/>
         <w:jc w:val="left"/>
         <w:rPr>
-          <w:rFonts w:ascii="Times New Roman" w:hAnsi="Times New Roman"/>
-          <w:b w:val="false"/>
-          <w:bCs w:val="false"/>
-          <w:sz w:val="33"/>
-          <w:szCs w:val="33"/>
-          <w:lang w:val="ru-RU"/>
-        </w:rPr>
-      </w:pPr>
-      <w:r>
-        <w:rPr>
-          <w:rFonts w:ascii="Times New Roman" w:hAnsi="Times New Roman"/>
+          <w:rFonts w:ascii="JetBrains Mono" w:hAnsi="JetBrains Mono"/>
+        </w:rPr>
+      </w:pPr>
+      <w:r>
+        <w:rPr>
+          <w:rFonts w:ascii="JetBrains Mono" w:hAnsi="JetBrains Mono"/>
           <w:b w:val="false"/>
           <w:bCs w:val="false"/>
           <w:sz w:val="33"/>
@@ -98,17 +88,12 @@
         <w:bidi w:val="0"/>
         <w:jc w:val="left"/>
         <w:rPr>
-          <w:rFonts w:ascii="Times New Roman" w:hAnsi="Times New Roman"/>
-          <w:b w:val="false"/>
-          <w:bCs w:val="false"/>
-          <w:sz w:val="33"/>
-          <w:szCs w:val="33"/>
-          <w:lang w:val="ru-RU"/>
-        </w:rPr>
-      </w:pPr>
-      <w:r>
-        <w:rPr>
-          <w:rFonts w:ascii="Times New Roman" w:hAnsi="Times New Roman"/>
+          <w:rFonts w:ascii="JetBrains Mono" w:hAnsi="JetBrains Mono"/>
+        </w:rPr>
+      </w:pPr>
+      <w:r>
+        <w:rPr>
+          <w:rFonts w:ascii="JetBrains Mono" w:hAnsi="JetBrains Mono"/>
           <w:b w:val="false"/>
           <w:bCs w:val="false"/>
           <w:sz w:val="33"/>
@@ -119,7 +104,7 @@
       </w:r>
       <w:r>
         <w:rPr>
-          <w:rFonts w:ascii="Times New Roman" w:hAnsi="Times New Roman"/>
+          <w:rFonts w:ascii="JetBrains Mono" w:hAnsi="JetBrains Mono"/>
           <w:b w:val="false"/>
           <w:bCs w:val="false"/>
           <w:sz w:val="33"/>
@@ -130,7 +115,7 @@
       </w:r>
       <w:r>
         <w:rPr>
-          <w:rFonts w:ascii="Times New Roman" w:hAnsi="Times New Roman"/>
+          <w:rFonts w:ascii="JetBrains Mono" w:hAnsi="JetBrains Mono"/>
           <w:b w:val="false"/>
           <w:bCs w:val="false"/>
           <w:sz w:val="33"/>
@@ -141,7 +126,7 @@
       </w:r>
       <w:r>
         <w:rPr>
-          <w:rFonts w:ascii="Times New Roman" w:hAnsi="Times New Roman"/>
+          <w:rFonts w:ascii="JetBrains Mono" w:hAnsi="JetBrains Mono"/>
           <w:b w:val="false"/>
           <w:bCs w:val="false"/>
           <w:sz w:val="33"/>
@@ -152,7 +137,7 @@
       </w:r>
       <w:r>
         <w:rPr>
-          <w:rFonts w:ascii="Times New Roman" w:hAnsi="Times New Roman"/>
+          <w:rFonts w:ascii="JetBrains Mono" w:hAnsi="JetBrains Mono"/>
           <w:b w:val="false"/>
           <w:bCs w:val="false"/>
           <w:sz w:val="33"/>
@@ -173,17 +158,12 @@
         <w:bidi w:val="0"/>
         <w:jc w:val="left"/>
         <w:rPr>
-          <w:rFonts w:ascii="Times New Roman" w:hAnsi="Times New Roman"/>
-          <w:b w:val="false"/>
-          <w:bCs w:val="false"/>
-          <w:sz w:val="33"/>
-          <w:szCs w:val="33"/>
-          <w:lang w:val="ru-RU"/>
-        </w:rPr>
-      </w:pPr>
-      <w:r>
-        <w:rPr>
-          <w:rFonts w:ascii="Times New Roman" w:hAnsi="Times New Roman"/>
+          <w:rFonts w:ascii="JetBrains Mono" w:hAnsi="JetBrains Mono"/>
+        </w:rPr>
+      </w:pPr>
+      <w:r>
+        <w:rPr>
+          <w:rFonts w:ascii="JetBrains Mono" w:hAnsi="JetBrains Mono"/>
           <w:b w:val="false"/>
           <w:bCs w:val="false"/>
           <w:sz w:val="33"/>
@@ -209,6 +189,61 @@
       </w:pPr>
       <w:r>
         <w:rPr>
+          <w:rFonts w:ascii="JetBrains Mono" w:hAnsi="JetBrains Mono"/>
+          <w:b w:val="false"/>
+          <w:bCs w:val="false"/>
+          <w:sz w:val="33"/>
+          <w:szCs w:val="33"/>
+          <w:lang w:val="ru-RU"/>
+        </w:rPr>
+        <w:t xml:space="preserve">Реализуйте несколько перегрузок функций </w:t>
+      </w:r>
+      <w:r>
+        <w:rPr>
+          <w:rFonts w:ascii="JetBrains Mono" w:hAnsi="JetBrains Mono"/>
+          <w:b w:val="false"/>
+          <w:bCs w:val="false"/>
+          <w:sz w:val="33"/>
+          <w:szCs w:val="33"/>
+          <w:lang w:val="en-US"/>
+        </w:rPr>
+        <w:t xml:space="preserve">swap </w:t>
+      </w:r>
+      <w:r>
+        <w:rPr>
+          <w:rFonts w:ascii="JetBrains Mono" w:hAnsi="JetBrains Mono"/>
+          <w:b w:val="false"/>
+          <w:bCs w:val="false"/>
+          <w:sz w:val="33"/>
+          <w:szCs w:val="33"/>
+          <w:lang w:val="ru-RU"/>
+        </w:rPr>
+        <w:t xml:space="preserve">и </w:t>
+      </w:r>
+      <w:r>
+        <w:rPr>
+          <w:rFonts w:ascii="JetBrains Mono" w:hAnsi="JetBrains Mono"/>
+          <w:b w:val="false"/>
+          <w:bCs w:val="false"/>
+          <w:sz w:val="33"/>
+          <w:szCs w:val="33"/>
+          <w:lang w:val="en-US"/>
+        </w:rPr>
+        <w:t xml:space="preserve">swapPtr, </w:t>
+      </w:r>
+      <w:r>
+        <w:rPr>
+          <w:rFonts w:ascii="JetBrains Mono" w:hAnsi="JetBrains Mono"/>
+          <w:b w:val="false"/>
+          <w:bCs w:val="false"/>
+          <w:sz w:val="33"/>
+          <w:szCs w:val="33"/>
+          <w:lang w:val="ru-RU"/>
+        </w:rPr>
+        <w:t>чтобы следующий код работал корректно:</w:t>
+      </w:r>
+      <w:r>
+        <w:rPr>
           <w:rFonts w:ascii="Times New Roman" w:hAnsi="Times New Roman"/>
           <w:b w:val="false"/>
           <w:bCs w:val="false"/>
@@ -216,51 +251,6 @@
           <w:szCs w:val="33"/>
           <w:lang w:val="ru-RU"/>
         </w:rPr>
-        <w:t xml:space="preserve">Реализуйте несколько перегрузок функций </w:t>
-      </w:r>
-      <w:r>
-        <w:rPr>
-          <w:rFonts w:ascii="Times New Roman" w:hAnsi="Times New Roman"/>
-          <w:b w:val="false"/>
-          <w:bCs w:val="false"/>
-          <w:sz w:val="33"/>
-          <w:szCs w:val="33"/>
-          <w:lang w:val="en-US"/>
-        </w:rPr>
-        <w:t xml:space="preserve">swap </w:t>
-      </w:r>
-      <w:r>
-        <w:rPr>
-          <w:rFonts w:ascii="Times New Roman" w:hAnsi="Times New Roman"/>
-          <w:b w:val="false"/>
-          <w:bCs w:val="false"/>
-          <w:sz w:val="33"/>
-          <w:szCs w:val="33"/>
-          <w:lang w:val="ru-RU"/>
-        </w:rPr>
-        <w:t xml:space="preserve">и </w:t>
-      </w:r>
-      <w:r>
-        <w:rPr>
-          <w:rFonts w:ascii="Times New Roman" w:hAnsi="Times New Roman"/>
-          <w:b w:val="false"/>
-          <w:bCs w:val="false"/>
-          <w:sz w:val="33"/>
-          <w:szCs w:val="33"/>
-          <w:lang w:val="en-US"/>
-        </w:rPr>
-        <w:t xml:space="preserve">swapPtr, </w:t>
-      </w:r>
-      <w:r>
-        <w:rPr>
-          <w:rFonts w:ascii="Times New Roman" w:hAnsi="Times New Roman"/>
-          <w:b w:val="false"/>
-          <w:bCs w:val="false"/>
-          <w:sz w:val="33"/>
-          <w:szCs w:val="33"/>
-          <w:lang w:val="ru-RU"/>
-        </w:rPr>
-        <w:t>чтобы следующий код работал корректно:</w:t>
         <w:br/>
       </w:r>
       <w:r>
@@ -960,6 +950,39 @@
       </w:pPr>
       <w:r>
         <w:rPr>
+          <w:rFonts w:ascii="JetBrains Mono" w:hAnsi="JetBrains Mono"/>
+          <w:b w:val="false"/>
+          <w:bCs w:val="false"/>
+          <w:sz w:val="33"/>
+          <w:szCs w:val="33"/>
+          <w:lang w:val="ru-RU"/>
+        </w:rPr>
+        <w:t xml:space="preserve">Реализуйте функцию </w:t>
+      </w:r>
+      <w:r>
+        <w:rPr>
+          <w:rFonts w:ascii="JetBrains Mono" w:hAnsi="JetBrains Mono"/>
+          <w:b w:val="false"/>
+          <w:bCs w:val="false"/>
+          <w:sz w:val="33"/>
+          <w:szCs w:val="33"/>
+          <w:lang w:val="en-US"/>
+        </w:rPr>
+        <w:t xml:space="preserve">sortString, соритрующую поданную ей на вход строку, </w:t>
+      </w:r>
+      <w:r>
+        <w:rPr>
+          <w:rFonts w:ascii="JetBrains Mono" w:hAnsi="JetBrains Mono"/>
+          <w:b w:val="false"/>
+          <w:bCs w:val="false"/>
+          <w:sz w:val="33"/>
+          <w:szCs w:val="33"/>
+          <w:lang w:val="ru-RU"/>
+        </w:rPr>
+        <w:t>чтобы корректно работал следующий код:</w:t>
+      </w:r>
+      <w:r>
+        <w:rPr>
           <w:rFonts w:ascii="Times New Roman" w:hAnsi="Times New Roman"/>
           <w:b w:val="false"/>
           <w:bCs w:val="false"/>
@@ -967,29 +990,6 @@
           <w:szCs w:val="33"/>
           <w:lang w:val="ru-RU"/>
         </w:rPr>
-        <w:t xml:space="preserve">Реализуйте функцию </w:t>
-      </w:r>
-      <w:r>
-        <w:rPr>
-          <w:rFonts w:ascii="Times New Roman" w:hAnsi="Times New Roman"/>
-          <w:b w:val="false"/>
-          <w:bCs w:val="false"/>
-          <w:sz w:val="33"/>
-          <w:szCs w:val="33"/>
-          <w:lang w:val="en-US"/>
-        </w:rPr>
-        <w:t xml:space="preserve">sortString, </w:t>
-      </w:r>
-      <w:r>
-        <w:rPr>
-          <w:rFonts w:ascii="Times New Roman" w:hAnsi="Times New Roman"/>
-          <w:b w:val="false"/>
-          <w:bCs w:val="false"/>
-          <w:sz w:val="33"/>
-          <w:szCs w:val="33"/>
-          <w:lang w:val="ru-RU"/>
-        </w:rPr>
-        <w:t>чтобы корректно работал следующий код:</w:t>
         <w:br/>
       </w:r>
       <w:r>
@@ -1349,6 +1349,149 @@
       </w:pPr>
       <w:r>
         <w:rPr>
+          <w:rFonts w:ascii="JetBrains Mono" w:hAnsi="JetBrains Mono"/>
+          <w:b w:val="false"/>
+          <w:bCs w:val="false"/>
+          <w:sz w:val="33"/>
+          <w:szCs w:val="33"/>
+          <w:lang w:val="ru-RU"/>
+        </w:rPr>
+        <w:t xml:space="preserve">Реализуйте функцию </w:t>
+      </w:r>
+      <w:r>
+        <w:rPr>
+          <w:rFonts w:ascii="JetBrains Mono" w:hAnsi="JetBrains Mono"/>
+          <w:b w:val="false"/>
+          <w:bCs w:val="false"/>
+          <w:sz w:val="33"/>
+          <w:szCs w:val="33"/>
+          <w:lang w:val="en-US"/>
+        </w:rPr>
+        <w:t>findRoots</w:t>
+      </w:r>
+      <w:r>
+        <w:rPr>
+          <w:rFonts w:ascii="JetBrains Mono" w:hAnsi="JetBrains Mono"/>
+          <w:b w:val="false"/>
+          <w:bCs w:val="false"/>
+          <w:sz w:val="33"/>
+          <w:szCs w:val="33"/>
+          <w:lang w:val="ru-RU"/>
+        </w:rPr>
+        <w:t xml:space="preserve">, решающую линейные и квадратные уравнения в стандартном виде. Она должна принимать </w:t>
+      </w:r>
+      <w:r>
+        <w:rPr>
+          <w:rFonts w:ascii="JetBrains Mono" w:hAnsi="JetBrains Mono"/>
+          <w:b w:val="false"/>
+          <w:bCs w:val="false"/>
+          <w:sz w:val="33"/>
+          <w:szCs w:val="33"/>
+          <w:lang w:val="en-US"/>
+        </w:rPr>
+        <w:t>3</w:t>
+      </w:r>
+      <w:r>
+        <w:rPr>
+          <w:rFonts w:ascii="JetBrains Mono" w:hAnsi="JetBrains Mono"/>
+          <w:b w:val="false"/>
+          <w:bCs w:val="false"/>
+          <w:sz w:val="33"/>
+          <w:szCs w:val="33"/>
+          <w:lang w:val="ru-RU"/>
+        </w:rPr>
+        <w:t xml:space="preserve"> аргумента: </w:t>
+      </w:r>
+      <w:r>
+        <w:rPr>
+          <w:rFonts w:ascii="JetBrains Mono" w:hAnsi="JetBrains Mono"/>
+          <w:b w:val="false"/>
+          <w:bCs w:val="false"/>
+          <w:sz w:val="33"/>
+          <w:szCs w:val="33"/>
+          <w:lang w:val="en-US"/>
+        </w:rPr>
+        <w:t xml:space="preserve">const std::string&amp; eq, </w:t>
+      </w:r>
+      <w:r>
+        <w:rPr>
+          <w:rFonts w:ascii="JetBrains Mono" w:hAnsi="JetBrains Mono"/>
+          <w:b w:val="false"/>
+          <w:bCs w:val="false"/>
+          <w:sz w:val="33"/>
+          <w:szCs w:val="33"/>
+          <w:lang w:val="ru-RU"/>
+        </w:rPr>
+        <w:t>содержащий уравнение, и 2 указателя d</w:t>
+      </w:r>
+      <w:r>
+        <w:rPr>
+          <w:rFonts w:ascii="JetBrains Mono" w:hAnsi="JetBrains Mono"/>
+          <w:b w:val="false"/>
+          <w:bCs w:val="false"/>
+          <w:sz w:val="33"/>
+          <w:szCs w:val="33"/>
+          <w:lang w:val="en-US"/>
+        </w:rPr>
+        <w:t xml:space="preserve">ouble&amp; r1, double&amp; r2 </w:t>
+      </w:r>
+      <w:r>
+        <w:rPr>
+          <w:rFonts w:ascii="JetBrains Mono" w:hAnsi="JetBrains Mono"/>
+          <w:b w:val="false"/>
+          <w:bCs w:val="false"/>
+          <w:sz w:val="33"/>
+          <w:szCs w:val="33"/>
+          <w:lang w:val="ru-RU"/>
+        </w:rPr>
+        <w:t xml:space="preserve">на переменные, куда необходимо поместить ответы. В случае, если корень один, должно выполняться равенство: </w:t>
+      </w:r>
+      <w:r>
+        <w:rPr>
+          <w:rFonts w:ascii="JetBrains Mono" w:hAnsi="JetBrains Mono"/>
+          <w:b w:val="false"/>
+          <w:bCs w:val="false"/>
+          <w:sz w:val="33"/>
+          <w:szCs w:val="33"/>
+          <w:lang w:val="en-US"/>
+        </w:rPr>
+        <w:t xml:space="preserve">r1 == r2. </w:t>
+      </w:r>
+      <w:r>
+        <w:rPr>
+          <w:rFonts w:ascii="JetBrains Mono" w:hAnsi="JetBrains Mono"/>
+          <w:b w:val="false"/>
+          <w:bCs w:val="false"/>
+          <w:sz w:val="33"/>
+          <w:szCs w:val="33"/>
+          <w:lang w:val="ru-RU"/>
+        </w:rPr>
+        <w:t>Функция должна возвращать строку, хранящую количество найденных корней и «inf», если их бесконечно много.</w:t>
+      </w:r>
+      <w:r>
+        <w:rPr>
+          <w:rFonts w:ascii="JetBrains Mono" w:hAnsi="JetBrains Mono"/>
+          <w:b w:val="false"/>
+          <w:bCs w:val="false"/>
+          <w:sz w:val="33"/>
+          <w:szCs w:val="33"/>
+          <w:lang w:val="en-US"/>
+        </w:rPr>
+        <w:br/>
+      </w:r>
+      <w:r>
+        <w:rPr>
+          <w:rFonts w:ascii="JetBrains Mono" w:hAnsi="JetBrains Mono"/>
+          <w:b w:val="false"/>
+          <w:bCs w:val="false"/>
+          <w:sz w:val="33"/>
+          <w:szCs w:val="33"/>
+          <w:lang w:val="ru-RU"/>
+        </w:rPr>
+        <w:t>Пример вызова:</w:t>
+      </w:r>
+      <w:r>
+        <w:rPr>
           <w:rFonts w:ascii="Times New Roman" w:hAnsi="Times New Roman"/>
           <w:b w:val="false"/>
           <w:bCs w:val="false"/>
@@ -1356,162 +1499,6 @@
           <w:szCs w:val="33"/>
           <w:lang w:val="ru-RU"/>
         </w:rPr>
-        <w:t xml:space="preserve">Реализуйте функцию </w:t>
-      </w:r>
-      <w:r>
-        <w:rPr>
-          <w:rFonts w:ascii="Times New Roman" w:hAnsi="Times New Roman"/>
-          <w:b w:val="false"/>
-          <w:bCs w:val="false"/>
-          <w:sz w:val="33"/>
-          <w:szCs w:val="33"/>
-          <w:lang w:val="en-US"/>
-        </w:rPr>
-        <w:t>findRoots</w:t>
-      </w:r>
-      <w:r>
-        <w:rPr>
-          <w:rFonts w:ascii="Times New Roman" w:hAnsi="Times New Roman"/>
-          <w:b w:val="false"/>
-          <w:bCs w:val="false"/>
-          <w:sz w:val="33"/>
-          <w:szCs w:val="33"/>
-          <w:lang w:val="ru-RU"/>
-        </w:rPr>
-        <w:t xml:space="preserve">, решающую линейные и квадратные уравнения в стандартном виде. Она должна принимать </w:t>
-      </w:r>
-      <w:r>
-        <w:rPr>
-          <w:rFonts w:ascii="Times New Roman" w:hAnsi="Times New Roman"/>
-          <w:b w:val="false"/>
-          <w:bCs w:val="false"/>
-          <w:sz w:val="33"/>
-          <w:szCs w:val="33"/>
-          <w:lang w:val="en-US"/>
-        </w:rPr>
-        <w:t>3</w:t>
-      </w:r>
-      <w:r>
-        <w:rPr>
-          <w:rFonts w:ascii="Times New Roman" w:hAnsi="Times New Roman"/>
-          <w:b w:val="false"/>
-          <w:bCs w:val="false"/>
-          <w:sz w:val="33"/>
-          <w:szCs w:val="33"/>
-          <w:lang w:val="ru-RU"/>
-        </w:rPr>
-        <w:t xml:space="preserve"> аргумента: </w:t>
-      </w:r>
-      <w:r>
-        <w:rPr>
-          <w:rFonts w:ascii="Times New Roman" w:hAnsi="Times New Roman"/>
-          <w:b w:val="false"/>
-          <w:bCs w:val="false"/>
-          <w:sz w:val="33"/>
-          <w:szCs w:val="33"/>
-          <w:lang w:val="en-US"/>
-        </w:rPr>
-        <w:t xml:space="preserve">const std::string&amp;, </w:t>
-      </w:r>
-      <w:r>
-        <w:rPr>
-          <w:rFonts w:ascii="Times New Roman" w:hAnsi="Times New Roman"/>
-          <w:b w:val="false"/>
-          <w:bCs w:val="false"/>
-          <w:sz w:val="33"/>
-          <w:szCs w:val="33"/>
-          <w:lang w:val="ru-RU"/>
-        </w:rPr>
-        <w:t>содержащий уравнение, и 2 указателя d</w:t>
-      </w:r>
-      <w:r>
-        <w:rPr>
-          <w:rFonts w:ascii="Times New Roman" w:hAnsi="Times New Roman"/>
-          <w:b w:val="false"/>
-          <w:bCs w:val="false"/>
-          <w:sz w:val="33"/>
-          <w:szCs w:val="33"/>
-          <w:lang w:val="en-US"/>
-        </w:rPr>
-        <w:t xml:space="preserve">ouble* r1, double* r2 </w:t>
-      </w:r>
-      <w:r>
-        <w:rPr>
-          <w:rFonts w:ascii="Times New Roman" w:hAnsi="Times New Roman"/>
-          <w:b w:val="false"/>
-          <w:bCs w:val="false"/>
-          <w:sz w:val="33"/>
-          <w:szCs w:val="33"/>
-          <w:lang w:val="ru-RU"/>
-        </w:rPr>
-        <w:t xml:space="preserve">на переменные, куда необходимо поместить ответы. В случае, если корень один, должно выполняться равенство: </w:t>
-      </w:r>
-      <w:r>
-        <w:rPr>
-          <w:rFonts w:ascii="Times New Roman" w:hAnsi="Times New Roman"/>
-          <w:b w:val="false"/>
-          <w:bCs w:val="false"/>
-          <w:sz w:val="33"/>
-          <w:szCs w:val="33"/>
-          <w:lang w:val="en-US"/>
-        </w:rPr>
-        <w:t xml:space="preserve">*r1 == *r2. </w:t>
-      </w:r>
-      <w:r>
-        <w:rPr>
-          <w:rFonts w:ascii="Times New Roman" w:hAnsi="Times New Roman"/>
-          <w:b w:val="false"/>
-          <w:bCs w:val="false"/>
-          <w:sz w:val="33"/>
-          <w:szCs w:val="33"/>
-          <w:lang w:val="ru-RU"/>
-        </w:rPr>
-        <w:t xml:space="preserve">Функция должна возвращать булево значение: </w:t>
-      </w:r>
-      <w:r>
-        <w:rPr>
-          <w:rFonts w:ascii="Times New Roman" w:hAnsi="Times New Roman"/>
-          <w:b w:val="false"/>
-          <w:bCs w:val="false"/>
-          <w:sz w:val="33"/>
-          <w:szCs w:val="33"/>
-          <w:lang w:val="en-US"/>
-        </w:rPr>
-        <w:t xml:space="preserve">true, </w:t>
-      </w:r>
-      <w:r>
-        <w:rPr>
-          <w:rFonts w:ascii="Times New Roman" w:hAnsi="Times New Roman"/>
-          <w:b w:val="false"/>
-          <w:bCs w:val="false"/>
-          <w:sz w:val="33"/>
-          <w:szCs w:val="33"/>
-          <w:lang w:val="ru-RU"/>
-        </w:rPr>
-        <w:t>если есть хоть один корень, иначе</w:t>
-      </w:r>
-      <w:r>
-        <w:rPr>
-          <w:rFonts w:ascii="Times New Roman" w:hAnsi="Times New Roman"/>
-          <w:b w:val="false"/>
-          <w:bCs w:val="false"/>
-          <w:sz w:val="33"/>
-          <w:szCs w:val="33"/>
-          <w:lang w:val="en-US"/>
-        </w:rPr>
-        <w:t xml:space="preserve"> – false.</w:t>
-        <w:br/>
-      </w:r>
-      <w:r>
-        <w:rPr>
-          <w:rFonts w:ascii="Times New Roman" w:hAnsi="Times New Roman"/>
-          <w:b w:val="false"/>
-          <w:bCs w:val="false"/>
-          <w:sz w:val="33"/>
-          <w:szCs w:val="33"/>
-          <w:lang w:val="ru-RU"/>
-        </w:rPr>
-        <w:t>Пример вызова:</w:t>
         <w:br/>
       </w:r>
       <w:r>
@@ -1623,6 +1610,239 @@
           <w:sz w:val="33"/>
           <w:szCs w:val="33"/>
         </w:rPr>
+        <w:t xml:space="preserve">auto </w:t>
+      </w:r>
+      <w:r>
+        <w:rPr>
+          <w:rFonts w:ascii="JetBrains Mono" w:hAnsi="JetBrains Mono"/>
+          <w:b w:val="false"/>
+          <w:i w:val="false"/>
+          <w:color w:val="000000"/>
+          <w:sz w:val="33"/>
+          <w:szCs w:val="33"/>
+        </w:rPr>
+        <w:t xml:space="preserve">amount </w:t>
+      </w:r>
+      <w:r>
+        <w:rPr>
+          <w:rFonts w:ascii="JetBrains Mono" w:hAnsi="JetBrains Mono"/>
+          <w:b w:val="false"/>
+          <w:i w:val="false"/>
+          <w:color w:val="080808"/>
+          <w:sz w:val="33"/>
+          <w:szCs w:val="33"/>
+        </w:rPr>
+        <w:t xml:space="preserve">= </w:t>
+      </w:r>
+      <w:r>
+        <w:rPr>
+          <w:rFonts w:ascii="JetBrains Mono" w:hAnsi="JetBrains Mono"/>
+          <w:b w:val="false"/>
+          <w:i w:val="false"/>
+          <w:color w:val="00627A"/>
+          <w:sz w:val="33"/>
+          <w:szCs w:val="33"/>
+        </w:rPr>
+        <w:t>findRoots</w:t>
+      </w:r>
+      <w:r>
+        <w:rPr>
+          <w:rFonts w:ascii="JetBrains Mono" w:hAnsi="JetBrains Mono"/>
+          <w:b w:val="false"/>
+          <w:i w:val="false"/>
+          <w:color w:val="080808"/>
+          <w:sz w:val="33"/>
+          <w:szCs w:val="33"/>
+        </w:rPr>
+        <w:t>(</w:t>
+      </w:r>
+      <w:r>
+        <w:rPr>
+          <w:rFonts w:ascii="JetBrains Mono" w:hAnsi="JetBrains Mono"/>
+          <w:b w:val="false"/>
+          <w:i w:val="false"/>
+          <w:color w:val="067D17"/>
+          <w:sz w:val="33"/>
+          <w:szCs w:val="33"/>
+        </w:rPr>
+        <w:t>"-2x + 8 = 0"</w:t>
+      </w:r>
+      <w:r>
+        <w:rPr>
+          <w:rFonts w:ascii="JetBrains Mono" w:hAnsi="JetBrains Mono"/>
+          <w:b w:val="false"/>
+          <w:i w:val="false"/>
+          <w:color w:val="080808"/>
+          <w:sz w:val="33"/>
+          <w:szCs w:val="33"/>
+        </w:rPr>
+        <w:t xml:space="preserve">, </w:t>
+      </w:r>
+      <w:r>
+        <w:rPr>
+          <w:rFonts w:ascii="JetBrains Mono" w:hAnsi="JetBrains Mono"/>
+          <w:b w:val="false"/>
+          <w:i w:val="false"/>
+          <w:color w:val="000000"/>
+          <w:sz w:val="33"/>
+          <w:szCs w:val="33"/>
+        </w:rPr>
+        <w:t>r1</w:t>
+      </w:r>
+      <w:r>
+        <w:rPr>
+          <w:rFonts w:ascii="JetBrains Mono" w:hAnsi="JetBrains Mono"/>
+          <w:b w:val="false"/>
+          <w:i w:val="false"/>
+          <w:color w:val="080808"/>
+          <w:sz w:val="33"/>
+          <w:szCs w:val="33"/>
+        </w:rPr>
+        <w:t xml:space="preserve">, </w:t>
+      </w:r>
+      <w:r>
+        <w:rPr>
+          <w:rFonts w:ascii="JetBrains Mono" w:hAnsi="JetBrains Mono"/>
+          <w:b w:val="false"/>
+          <w:i w:val="false"/>
+          <w:color w:val="000000"/>
+          <w:sz w:val="33"/>
+          <w:szCs w:val="33"/>
+        </w:rPr>
+        <w:t>r2</w:t>
+      </w:r>
+      <w:r>
+        <w:rPr>
+          <w:rFonts w:ascii="JetBrains Mono" w:hAnsi="JetBrains Mono"/>
+          <w:b w:val="false"/>
+          <w:i w:val="false"/>
+          <w:color w:val="080808"/>
+          <w:sz w:val="33"/>
+          <w:szCs w:val="33"/>
+        </w:rPr>
+        <w:t>);</w:t>
+        <w:br/>
+      </w:r>
+      <w:r>
+        <w:rPr>
+          <w:rFonts w:ascii="JetBrains Mono" w:hAnsi="JetBrains Mono"/>
+          <w:b w:val="false"/>
+          <w:i w:val="false"/>
+          <w:color w:val="000000"/>
+          <w:sz w:val="33"/>
+          <w:szCs w:val="33"/>
+        </w:rPr>
+        <w:t>std</w:t>
+      </w:r>
+      <w:r>
+        <w:rPr>
+          <w:rFonts w:ascii="JetBrains Mono" w:hAnsi="JetBrains Mono"/>
+          <w:b w:val="false"/>
+          <w:i w:val="false"/>
+          <w:color w:val="080808"/>
+          <w:sz w:val="33"/>
+          <w:szCs w:val="33"/>
+        </w:rPr>
+        <w:t>::</w:t>
+      </w:r>
+      <w:r>
+        <w:rPr>
+          <w:rFonts w:ascii="JetBrains Mono" w:hAnsi="JetBrains Mono"/>
+          <w:b w:val="false"/>
+          <w:i w:val="false"/>
+          <w:color w:val="000000"/>
+          <w:sz w:val="33"/>
+          <w:szCs w:val="33"/>
+        </w:rPr>
+        <w:t xml:space="preserve">cout </w:t>
+      </w:r>
+      <w:r>
+        <w:rPr>
+          <w:rFonts w:ascii="JetBrains Mono" w:hAnsi="JetBrains Mono"/>
+          <w:b w:val="false"/>
+          <w:i w:val="false"/>
+          <w:color w:val="00627A"/>
+          <w:sz w:val="33"/>
+          <w:szCs w:val="33"/>
+        </w:rPr>
+        <w:t xml:space="preserve">&lt;&lt; </w:t>
+      </w:r>
+      <w:r>
+        <w:rPr>
+          <w:rFonts w:ascii="JetBrains Mono" w:hAnsi="JetBrains Mono"/>
+          <w:b w:val="false"/>
+          <w:i w:val="false"/>
+          <w:color w:val="000000"/>
+          <w:sz w:val="33"/>
+          <w:szCs w:val="33"/>
+        </w:rPr>
+        <w:t xml:space="preserve">amount </w:t>
+      </w:r>
+      <w:r>
+        <w:rPr>
+          <w:rFonts w:ascii="JetBrains Mono" w:hAnsi="JetBrains Mono"/>
+          <w:b w:val="false"/>
+          <w:i w:val="false"/>
+          <w:color w:val="00627A"/>
+          <w:sz w:val="33"/>
+          <w:szCs w:val="33"/>
+        </w:rPr>
+        <w:t xml:space="preserve">&lt;&lt; </w:t>
+      </w:r>
+      <w:r>
+        <w:rPr>
+          <w:rFonts w:ascii="JetBrains Mono" w:hAnsi="JetBrains Mono"/>
+          <w:b w:val="false"/>
+          <w:i w:val="false"/>
+          <w:color w:val="067D17"/>
+          <w:sz w:val="33"/>
+          <w:szCs w:val="33"/>
+        </w:rPr>
+        <w:t>'</w:t>
+      </w:r>
+      <w:r>
+        <w:rPr>
+          <w:rFonts w:ascii="JetBrains Mono" w:hAnsi="JetBrains Mono"/>
+          <w:b w:val="false"/>
+          <w:i w:val="false"/>
+          <w:color w:val="0037A6"/>
+          <w:sz w:val="33"/>
+          <w:szCs w:val="33"/>
+        </w:rPr>
+        <w:t>\n</w:t>
+      </w:r>
+      <w:r>
+        <w:rPr>
+          <w:rFonts w:ascii="JetBrains Mono" w:hAnsi="JetBrains Mono"/>
+          <w:b w:val="false"/>
+          <w:i w:val="false"/>
+          <w:color w:val="067D17"/>
+          <w:sz w:val="33"/>
+          <w:szCs w:val="33"/>
+        </w:rPr>
+        <w:t>'</w:t>
+      </w:r>
+      <w:r>
+        <w:rPr>
+          <w:rFonts w:ascii="JetBrains Mono" w:hAnsi="JetBrains Mono"/>
+          <w:b w:val="false"/>
+          <w:i w:val="false"/>
+          <w:color w:val="080808"/>
+          <w:sz w:val="33"/>
+          <w:szCs w:val="33"/>
+        </w:rPr>
+        <w:t>;</w:t>
+        <w:br/>
+      </w:r>
+      <w:r>
+        <w:rPr>
+          <w:rFonts w:ascii="JetBrains Mono" w:hAnsi="JetBrains Mono"/>
+          <w:b w:val="false"/>
+          <w:i w:val="false"/>
+          <w:color w:val="0033B3"/>
+          <w:sz w:val="33"/>
+          <w:szCs w:val="33"/>
+        </w:rPr>
         <w:t xml:space="preserve">if </w:t>
       </w:r>
       <w:r>
@@ -1641,22 +1861,22 @@
           <w:rFonts w:ascii="JetBrains Mono" w:hAnsi="JetBrains Mono"/>
           <w:b w:val="false"/>
           <w:i w:val="false"/>
+          <w:color w:val="000000"/>
+          <w:sz w:val="33"/>
+          <w:szCs w:val="33"/>
+        </w:rPr>
+        <w:t xml:space="preserve">amount </w:t>
+      </w:r>
+      <w:r>
+        <w:rPr>
+          <w:rFonts w:ascii="JetBrains Mono" w:hAnsi="JetBrains Mono"/>
+          <w:b w:val="false"/>
+          <w:i w:val="false"/>
           <w:color w:val="00627A"/>
           <w:sz w:val="33"/>
           <w:szCs w:val="33"/>
         </w:rPr>
-        <w:t>findRoots</w:t>
-      </w:r>
-      <w:r>
-        <w:rPr>
-          <w:rFonts w:ascii="JetBrains Mono" w:hAnsi="JetBrains Mono"/>
-          <w:b w:val="false"/>
-          <w:i w:val="false"/>
-          <w:color w:val="080808"/>
-          <w:sz w:val="33"/>
-          <w:szCs w:val="33"/>
-        </w:rPr>
-        <w:t>(</w:t>
+        <w:t xml:space="preserve">!= </w:t>
       </w:r>
       <w:r>
         <w:rPr>
@@ -1667,62 +1887,62 @@
           <w:sz w:val="33"/>
           <w:szCs w:val="33"/>
         </w:rPr>
-        <w:t>"x^2 + 12x + 20 = 0"</w:t>
-      </w:r>
-      <w:r>
-        <w:rPr>
-          <w:rFonts w:ascii="JetBrains Mono" w:hAnsi="JetBrains Mono"/>
-          <w:b w:val="false"/>
-          <w:i w:val="false"/>
-          <w:color w:val="080808"/>
-          <w:sz w:val="33"/>
-          <w:szCs w:val="33"/>
-        </w:rPr>
-        <w:t xml:space="preserve">, </w:t>
-      </w:r>
-      <w:r>
-        <w:rPr>
-          <w:rFonts w:ascii="JetBrains Mono" w:hAnsi="JetBrains Mono"/>
-          <w:b w:val="false"/>
-          <w:i w:val="false"/>
-          <w:color w:val="000000"/>
-          <w:sz w:val="33"/>
-          <w:szCs w:val="33"/>
-        </w:rPr>
-        <w:t>r1</w:t>
-      </w:r>
-      <w:r>
-        <w:rPr>
-          <w:rFonts w:ascii="JetBrains Mono" w:hAnsi="JetBrains Mono"/>
-          <w:b w:val="false"/>
-          <w:i w:val="false"/>
-          <w:color w:val="080808"/>
-          <w:sz w:val="33"/>
-          <w:szCs w:val="33"/>
-        </w:rPr>
-        <w:t xml:space="preserve">, </w:t>
-      </w:r>
-      <w:r>
-        <w:rPr>
-          <w:rFonts w:ascii="JetBrains Mono" w:hAnsi="JetBrains Mono"/>
-          <w:b w:val="false"/>
-          <w:i w:val="false"/>
-          <w:color w:val="000000"/>
-          <w:sz w:val="33"/>
-          <w:szCs w:val="33"/>
-        </w:rPr>
-        <w:t>r2</w:t>
-      </w:r>
-      <w:r>
-        <w:rPr>
-          <w:rFonts w:ascii="JetBrains Mono" w:hAnsi="JetBrains Mono"/>
-          <w:b w:val="false"/>
-          <w:i w:val="false"/>
-          <w:color w:val="080808"/>
-          <w:sz w:val="33"/>
-          <w:szCs w:val="33"/>
-        </w:rPr>
-        <w:t>)) {</w:t>
+        <w:t xml:space="preserve">"0" </w:t>
+      </w:r>
+      <w:r>
+        <w:rPr>
+          <w:rFonts w:ascii="JetBrains Mono" w:hAnsi="JetBrains Mono"/>
+          <w:b w:val="false"/>
+          <w:i w:val="false"/>
+          <w:color w:val="080808"/>
+          <w:sz w:val="33"/>
+          <w:szCs w:val="33"/>
+        </w:rPr>
+        <w:t xml:space="preserve">&amp;&amp; </w:t>
+      </w:r>
+      <w:r>
+        <w:rPr>
+          <w:rFonts w:ascii="JetBrains Mono" w:hAnsi="JetBrains Mono"/>
+          <w:b w:val="false"/>
+          <w:i w:val="false"/>
+          <w:color w:val="000000"/>
+          <w:sz w:val="33"/>
+          <w:szCs w:val="33"/>
+        </w:rPr>
+        <w:t xml:space="preserve">amount </w:t>
+      </w:r>
+      <w:r>
+        <w:rPr>
+          <w:rFonts w:ascii="JetBrains Mono" w:hAnsi="JetBrains Mono"/>
+          <w:b w:val="false"/>
+          <w:i w:val="false"/>
+          <w:color w:val="00627A"/>
+          <w:sz w:val="33"/>
+          <w:szCs w:val="33"/>
+        </w:rPr>
+        <w:t xml:space="preserve">!= </w:t>
+      </w:r>
+      <w:r>
+        <w:rPr>
+          <w:rFonts w:ascii="JetBrains Mono" w:hAnsi="JetBrains Mono"/>
+          <w:b w:val="false"/>
+          <w:i w:val="false"/>
+          <w:color w:val="067D17"/>
+          <w:sz w:val="33"/>
+          <w:szCs w:val="33"/>
+        </w:rPr>
+        <w:t>"inf"</w:t>
+      </w:r>
+      <w:r>
+        <w:rPr>
+          <w:rFonts w:ascii="JetBrains Mono" w:hAnsi="JetBrains Mono"/>
+          <w:b w:val="false"/>
+          <w:i w:val="false"/>
+          <w:color w:val="080808"/>
+          <w:sz w:val="33"/>
+          <w:szCs w:val="33"/>
+        </w:rPr>
+        <w:t>) {</w:t>
         <w:br/>
         <w:t xml:space="preserve">    </w:t>
       </w:r>
@@ -1879,275 +2099,8 @@
           <w:szCs w:val="33"/>
         </w:rPr>
         <w:t>;</w:t>
-      </w:r>
-      <w:r>
-        <w:rPr>
-          <w:rFonts w:ascii="JetBrains Mono" w:hAnsi="JetBrains Mono"/>
-          <w:b w:val="false"/>
-          <w:i w:val="false"/>
-          <w:color w:val="808080"/>
-          <w:sz w:val="33"/>
-          <w:szCs w:val="33"/>
-        </w:rPr>
         <w:br/>
-      </w:r>
-      <w:r>
-        <w:rPr>
-          <w:rFonts w:ascii="JetBrains Mono" w:hAnsi="JetBrains Mono"/>
-          <w:b w:val="false"/>
-          <w:i w:val="false"/>
-          <w:color w:val="080808"/>
-          <w:sz w:val="33"/>
-          <w:szCs w:val="33"/>
-        </w:rPr>
         <w:t>}</w:t>
-      </w:r>
-    </w:p>
-    <w:p>
-      <w:pPr>
-        <w:pStyle w:val="Normal"/>
-        <w:numPr>
-          <w:ilvl w:val="1"/>
-          <w:numId w:val="1"/>
-        </w:numPr>
-        <w:bidi w:val="0"/>
-        <w:jc w:val="left"/>
-        <w:rPr>
-          <w:sz w:val="33"/>
-          <w:szCs w:val="33"/>
-        </w:rPr>
-      </w:pPr>
-      <w:r>
-        <w:rPr>
-          <w:rFonts w:ascii="Times New Roman" w:hAnsi="Times New Roman"/>
-          <w:b w:val="false"/>
-          <w:bCs w:val="false"/>
-          <w:sz w:val="33"/>
-          <w:szCs w:val="33"/>
-          <w:lang w:val="ru-RU"/>
-        </w:rPr>
-        <w:t xml:space="preserve">Реализуйте функцию </w:t>
-      </w:r>
-      <w:r>
-        <w:rPr>
-          <w:rFonts w:ascii="Times New Roman" w:hAnsi="Times New Roman"/>
-          <w:b w:val="false"/>
-          <w:bCs w:val="false"/>
-          <w:sz w:val="33"/>
-          <w:szCs w:val="33"/>
-          <w:lang w:val="en-US"/>
-        </w:rPr>
-        <w:t>getAt</w:t>
-      </w:r>
-      <w:r>
-        <w:rPr>
-          <w:rFonts w:ascii="Times New Roman" w:hAnsi="Times New Roman"/>
-          <w:b w:val="false"/>
-          <w:bCs w:val="false"/>
-          <w:sz w:val="33"/>
-          <w:szCs w:val="33"/>
-          <w:lang w:val="ru-RU"/>
-        </w:rPr>
-        <w:t xml:space="preserve">, принимающую </w:t>
-      </w:r>
-      <w:r>
-        <w:rPr>
-          <w:rFonts w:ascii="Times New Roman" w:hAnsi="Times New Roman"/>
-          <w:b w:val="false"/>
-          <w:bCs w:val="false"/>
-          <w:sz w:val="33"/>
-          <w:szCs w:val="33"/>
-          <w:lang w:val="en-US"/>
-        </w:rPr>
-        <w:t>const std::string&amp;</w:t>
-      </w:r>
-      <w:r>
-        <w:rPr>
-          <w:rFonts w:ascii="Times New Roman" w:hAnsi="Times New Roman"/>
-          <w:b w:val="false"/>
-          <w:bCs w:val="false"/>
-          <w:sz w:val="33"/>
-          <w:szCs w:val="33"/>
-          <w:lang w:val="ru-RU"/>
-        </w:rPr>
-        <w:t xml:space="preserve"> вида </w:t>
-      </w:r>
-      <w:r>
-        <w:rPr>
-          <w:rFonts w:ascii="JetBrains Mono" w:hAnsi="JetBrains Mono"/>
-          <w:b w:val="false"/>
-          <w:i w:val="false"/>
-          <w:color w:val="067D17"/>
-          <w:sz w:val="33"/>
-          <w:szCs w:val="33"/>
-        </w:rPr>
-        <w:t>"f(x) = x^2 + 4x + 78x - 34, f(12) - ?"</w:t>
-      </w:r>
-      <w:r>
-        <w:rPr>
-          <w:rFonts w:ascii="Times New Roman" w:hAnsi="Times New Roman"/>
-          <w:b w:val="false"/>
-          <w:bCs w:val="false"/>
-          <w:i w:val="false"/>
-          <w:color w:val="067D17"/>
-          <w:sz w:val="33"/>
-          <w:szCs w:val="33"/>
-          <w:lang w:val="ru-RU"/>
-        </w:rPr>
-        <w:t xml:space="preserve"> </w:t>
-      </w:r>
-      <w:r>
-        <w:rPr>
-          <w:rFonts w:ascii="Times New Roman" w:hAnsi="Times New Roman"/>
-          <w:b w:val="false"/>
-          <w:bCs w:val="false"/>
-          <w:i w:val="false"/>
-          <w:color w:val="000000"/>
-          <w:sz w:val="33"/>
-          <w:szCs w:val="33"/>
-          <w:lang w:val="ru-RU"/>
-        </w:rPr>
-        <w:t xml:space="preserve">и возвращающую </w:t>
-      </w:r>
-      <w:r>
-        <w:rPr>
-          <w:rFonts w:ascii="Times New Roman" w:hAnsi="Times New Roman"/>
-          <w:b w:val="false"/>
-          <w:bCs w:val="false"/>
-          <w:i w:val="false"/>
-          <w:color w:val="000000"/>
-          <w:sz w:val="33"/>
-          <w:szCs w:val="33"/>
-          <w:lang w:val="en-US"/>
-        </w:rPr>
-        <w:t xml:space="preserve">double – </w:t>
-      </w:r>
-      <w:r>
-        <w:rPr>
-          <w:rFonts w:ascii="Times New Roman" w:hAnsi="Times New Roman"/>
-          <w:b w:val="false"/>
-          <w:bCs w:val="false"/>
-          <w:i w:val="false"/>
-          <w:color w:val="000000"/>
-          <w:sz w:val="33"/>
-          <w:szCs w:val="33"/>
-          <w:lang w:val="ru-RU"/>
-        </w:rPr>
-        <w:t xml:space="preserve">значение заданного многочлена в заданной точке. </w:t>
-        <w:br/>
-        <w:t>Ограничения:</w:t>
-      </w:r>
-    </w:p>
-    <w:p>
-      <w:pPr>
-        <w:pStyle w:val="Normal"/>
-        <w:numPr>
-          <w:ilvl w:val="2"/>
-          <w:numId w:val="1"/>
-        </w:numPr>
-        <w:bidi w:val="0"/>
-        <w:jc w:val="left"/>
-        <w:rPr>
-          <w:rFonts w:ascii="Times New Roman" w:hAnsi="Times New Roman"/>
-          <w:b w:val="false"/>
-          <w:bCs w:val="false"/>
-          <w:sz w:val="33"/>
-          <w:szCs w:val="33"/>
-          <w:lang w:val="ru-RU"/>
-        </w:rPr>
-      </w:pPr>
-      <w:r>
-        <w:rPr>
-          <w:rFonts w:ascii="Times New Roman" w:hAnsi="Times New Roman"/>
-          <w:b w:val="false"/>
-          <w:bCs w:val="false"/>
-          <w:sz w:val="33"/>
-          <w:szCs w:val="33"/>
-          <w:lang w:val="ru-RU"/>
-        </w:rPr>
-        <w:t>В многочлене одна неизвестная</w:t>
-      </w:r>
-    </w:p>
-    <w:p>
-      <w:pPr>
-        <w:pStyle w:val="Normal"/>
-        <w:numPr>
-          <w:ilvl w:val="2"/>
-          <w:numId w:val="1"/>
-        </w:numPr>
-        <w:bidi w:val="0"/>
-        <w:jc w:val="left"/>
-        <w:rPr>
-          <w:rFonts w:ascii="Times New Roman" w:hAnsi="Times New Roman"/>
-          <w:b w:val="false"/>
-          <w:bCs w:val="false"/>
-          <w:sz w:val="33"/>
-          <w:szCs w:val="33"/>
-          <w:lang w:val="ru-RU"/>
-        </w:rPr>
-      </w:pPr>
-      <w:r>
-        <w:rPr>
-          <w:rFonts w:ascii="Times New Roman" w:hAnsi="Times New Roman"/>
-          <w:b w:val="false"/>
-          <w:bCs w:val="false"/>
-          <w:sz w:val="33"/>
-          <w:szCs w:val="33"/>
-          <w:lang w:val="ru-RU"/>
-        </w:rPr>
-        <w:t>Нет скобок</w:t>
-      </w:r>
-    </w:p>
-    <w:p>
-      <w:pPr>
-        <w:pStyle w:val="Normal"/>
-        <w:numPr>
-          <w:ilvl w:val="2"/>
-          <w:numId w:val="1"/>
-        </w:numPr>
-        <w:bidi w:val="0"/>
-        <w:jc w:val="left"/>
-        <w:rPr>
-          <w:rFonts w:ascii="Times New Roman" w:hAnsi="Times New Roman"/>
-          <w:b w:val="false"/>
-          <w:bCs w:val="false"/>
-          <w:sz w:val="33"/>
-          <w:szCs w:val="33"/>
-          <w:lang w:val="ru-RU"/>
-        </w:rPr>
-      </w:pPr>
-      <w:r>
-        <w:rPr>
-          <w:rFonts w:ascii="Times New Roman" w:hAnsi="Times New Roman"/>
-          <w:b w:val="false"/>
-          <w:bCs w:val="false"/>
-          <w:sz w:val="33"/>
-          <w:szCs w:val="33"/>
-          <w:lang w:val="ru-RU"/>
-        </w:rPr>
-        <w:t xml:space="preserve">Общая структура строки сохраняется: сначала название многочлена (например, </w:t>
-      </w:r>
-      <w:r>
-        <w:rPr>
-          <w:rFonts w:ascii="Times New Roman" w:hAnsi="Times New Roman"/>
-          <w:b w:val="false"/>
-          <w:bCs w:val="false"/>
-          <w:sz w:val="33"/>
-          <w:szCs w:val="33"/>
-          <w:lang w:val="en-US"/>
-        </w:rPr>
-        <w:t xml:space="preserve">f(x)), </w:t>
-      </w:r>
-      <w:r>
-        <w:rPr>
-          <w:rFonts w:ascii="Times New Roman" w:hAnsi="Times New Roman"/>
-          <w:b w:val="false"/>
-          <w:bCs w:val="false"/>
-          <w:sz w:val="33"/>
-          <w:szCs w:val="33"/>
-          <w:lang w:val="ru-RU"/>
-        </w:rPr>
-        <w:t>затем сам многочлен, и после — точка, значение в которой необходимо найти</w:t>
       </w:r>
     </w:p>
     <w:p>
@@ -2161,13 +2114,350 @@
         <w:ind w:hanging="0" w:left="1440"/>
         <w:jc w:val="left"/>
         <w:rPr>
-          <w:sz w:val="33"/>
-          <w:szCs w:val="33"/>
-        </w:rPr>
-      </w:pPr>
-      <w:r>
-        <w:rPr>
-          <w:rFonts w:ascii="Times New Roman" w:hAnsi="Times New Roman"/>
+          <w:rFonts w:ascii="JetBrains Mono" w:hAnsi="JetBrains Mono"/>
+          <w:b w:val="false"/>
+          <w:i/>
+          <w:i/>
+          <w:color w:val="8C8C8C"/>
+          <w:sz w:val="33"/>
+          <w:szCs w:val="33"/>
+        </w:rPr>
+      </w:pPr>
+      <w:r>
+        <w:rPr>
+          <w:rFonts w:ascii="JetBrains Mono" w:hAnsi="JetBrains Mono"/>
+          <w:b w:val="false"/>
+          <w:i/>
+          <w:color w:val="8C8C8C"/>
+          <w:sz w:val="33"/>
+          <w:szCs w:val="33"/>
+        </w:rPr>
+        <w:t>//1</w:t>
+      </w:r>
+    </w:p>
+    <w:p>
+      <w:pPr>
+        <w:pStyle w:val="Normal"/>
+        <w:numPr>
+          <w:ilvl w:val="0"/>
+          <w:numId w:val="0"/>
+        </w:numPr>
+        <w:shd w:fill="FFFFFF"/>
+        <w:ind w:hanging="0" w:left="1440"/>
+        <w:rPr>
+          <w:sz w:val="33"/>
+          <w:szCs w:val="33"/>
+        </w:rPr>
+      </w:pPr>
+      <w:r>
+        <w:rPr>
+          <w:rFonts w:ascii="JetBrains Mono" w:hAnsi="JetBrains Mono"/>
+          <w:b w:val="false"/>
+          <w:i/>
+          <w:color w:val="8C8C8C"/>
+          <w:sz w:val="33"/>
+          <w:szCs w:val="33"/>
+        </w:rPr>
+        <w:t>//4 4</w:t>
+      </w:r>
+    </w:p>
+    <w:p>
+      <w:pPr>
+        <w:pStyle w:val="Normal"/>
+        <w:numPr>
+          <w:ilvl w:val="1"/>
+          <w:numId w:val="1"/>
+        </w:numPr>
+        <w:bidi w:val="0"/>
+        <w:jc w:val="left"/>
+        <w:rPr>
+          <w:rFonts w:ascii="JetBrains Mono" w:hAnsi="JetBrains Mono"/>
+        </w:rPr>
+      </w:pPr>
+      <w:r>
+        <w:rPr>
+          <w:rFonts w:ascii="JetBrains Mono" w:hAnsi="JetBrains Mono"/>
+          <w:b w:val="false"/>
+          <w:bCs w:val="false"/>
+          <w:sz w:val="33"/>
+          <w:szCs w:val="33"/>
+          <w:lang w:val="ru-RU"/>
+        </w:rPr>
+        <w:t xml:space="preserve">Реализуйте функцию </w:t>
+      </w:r>
+      <w:r>
+        <w:rPr>
+          <w:rFonts w:ascii="JetBrains Mono" w:hAnsi="JetBrains Mono"/>
+          <w:b w:val="false"/>
+          <w:bCs w:val="false"/>
+          <w:sz w:val="33"/>
+          <w:szCs w:val="33"/>
+          <w:lang w:val="en-US"/>
+        </w:rPr>
+        <w:t>getAt</w:t>
+      </w:r>
+      <w:r>
+        <w:rPr>
+          <w:rFonts w:ascii="JetBrains Mono" w:hAnsi="JetBrains Mono"/>
+          <w:b w:val="false"/>
+          <w:bCs w:val="false"/>
+          <w:sz w:val="33"/>
+          <w:szCs w:val="33"/>
+          <w:lang w:val="ru-RU"/>
+        </w:rPr>
+        <w:t xml:space="preserve">, принимающую 2 параметра: </w:t>
+      </w:r>
+      <w:r>
+        <w:rPr>
+          <w:rFonts w:ascii="JetBrains Mono" w:hAnsi="JetBrains Mono"/>
+          <w:b w:val="false"/>
+          <w:bCs w:val="false"/>
+          <w:sz w:val="33"/>
+          <w:szCs w:val="33"/>
+          <w:lang w:val="en-US"/>
+        </w:rPr>
+        <w:t>const std::string&amp;</w:t>
+      </w:r>
+      <w:r>
+        <w:rPr>
+          <w:rFonts w:ascii="JetBrains Mono" w:hAnsi="JetBrains Mono"/>
+          <w:b w:val="false"/>
+          <w:bCs w:val="false"/>
+          <w:sz w:val="33"/>
+          <w:szCs w:val="33"/>
+          <w:lang w:val="ru-RU"/>
+        </w:rPr>
+        <w:t xml:space="preserve"> вида </w:t>
+      </w:r>
+      <w:r>
+        <w:rPr>
+          <w:rFonts w:ascii="JetBrains Mono" w:hAnsi="JetBrains Mono"/>
+          <w:b w:val="false"/>
+          <w:i w:val="false"/>
+          <w:color w:val="067D17"/>
+          <w:sz w:val="33"/>
+          <w:szCs w:val="33"/>
+        </w:rPr>
+        <w:t xml:space="preserve">"f(x) = x^2 + 4x + 78x - 34" </w:t>
+      </w:r>
+      <w:r>
+        <w:rPr>
+          <w:rFonts w:ascii="JetBrains Mono" w:hAnsi="JetBrains Mono"/>
+          <w:b w:val="false"/>
+          <w:i w:val="false"/>
+          <w:color w:val="000000"/>
+          <w:sz w:val="33"/>
+          <w:szCs w:val="33"/>
+        </w:rPr>
+        <w:t>и double x — точку.</w:t>
+      </w:r>
+      <w:r>
+        <w:rPr>
+          <w:rFonts w:ascii="JetBrains Mono" w:hAnsi="JetBrains Mono"/>
+          <w:b w:val="false"/>
+          <w:bCs w:val="false"/>
+          <w:i w:val="false"/>
+          <w:color w:val="000000"/>
+          <w:sz w:val="33"/>
+          <w:szCs w:val="33"/>
+          <w:lang w:val="ru-RU"/>
+        </w:rPr>
+        <w:t xml:space="preserve"> Возвращать getAt должна </w:t>
+      </w:r>
+      <w:r>
+        <w:rPr>
+          <w:rFonts w:ascii="JetBrains Mono" w:hAnsi="JetBrains Mono"/>
+          <w:b w:val="false"/>
+          <w:bCs w:val="false"/>
+          <w:i w:val="false"/>
+          <w:color w:val="000000"/>
+          <w:sz w:val="33"/>
+          <w:szCs w:val="33"/>
+          <w:lang w:val="en-US"/>
+        </w:rPr>
+        <w:t xml:space="preserve">double – </w:t>
+      </w:r>
+      <w:r>
+        <w:rPr>
+          <w:rFonts w:ascii="JetBrains Mono" w:hAnsi="JetBrains Mono"/>
+          <w:b w:val="false"/>
+          <w:bCs w:val="false"/>
+          <w:i w:val="false"/>
+          <w:color w:val="000000"/>
+          <w:sz w:val="33"/>
+          <w:szCs w:val="33"/>
+          <w:lang w:val="ru-RU"/>
+        </w:rPr>
+        <w:t xml:space="preserve">значение заданного многочлена в заданной точке. </w:t>
+        <w:br/>
+        <w:t>Ограничения:</w:t>
+      </w:r>
+    </w:p>
+    <w:p>
+      <w:pPr>
+        <w:pStyle w:val="Normal"/>
+        <w:numPr>
+          <w:ilvl w:val="2"/>
+          <w:numId w:val="1"/>
+        </w:numPr>
+        <w:bidi w:val="0"/>
+        <w:jc w:val="left"/>
+        <w:rPr>
+          <w:rFonts w:ascii="JetBrains Mono" w:hAnsi="JetBrains Mono"/>
+        </w:rPr>
+      </w:pPr>
+      <w:r>
+        <w:rPr>
+          <w:rFonts w:ascii="JetBrains Mono" w:hAnsi="JetBrains Mono"/>
+          <w:b w:val="false"/>
+          <w:bCs w:val="false"/>
+          <w:sz w:val="33"/>
+          <w:szCs w:val="33"/>
+          <w:lang w:val="ru-RU"/>
+        </w:rPr>
+        <w:t>В многочлене одна неизвестная</w:t>
+      </w:r>
+    </w:p>
+    <w:p>
+      <w:pPr>
+        <w:pStyle w:val="Normal"/>
+        <w:numPr>
+          <w:ilvl w:val="2"/>
+          <w:numId w:val="1"/>
+        </w:numPr>
+        <w:bidi w:val="0"/>
+        <w:jc w:val="left"/>
+        <w:rPr>
+          <w:rFonts w:ascii="JetBrains Mono" w:hAnsi="JetBrains Mono"/>
+        </w:rPr>
+      </w:pPr>
+      <w:r>
+        <w:rPr>
+          <w:rFonts w:ascii="JetBrains Mono" w:hAnsi="JetBrains Mono"/>
+          <w:b w:val="false"/>
+          <w:bCs w:val="false"/>
+          <w:sz w:val="33"/>
+          <w:szCs w:val="33"/>
+          <w:lang w:val="ru-RU"/>
+        </w:rPr>
+        <w:t>Эта неизвестная не может быть выше 2-й степени</w:t>
+      </w:r>
+    </w:p>
+    <w:p>
+      <w:pPr>
+        <w:pStyle w:val="Normal"/>
+        <w:numPr>
+          <w:ilvl w:val="2"/>
+          <w:numId w:val="1"/>
+        </w:numPr>
+        <w:bidi w:val="0"/>
+        <w:jc w:val="left"/>
+        <w:rPr>
+          <w:rFonts w:ascii="JetBrains Mono" w:hAnsi="JetBrains Mono"/>
+        </w:rPr>
+      </w:pPr>
+      <w:r>
+        <w:rPr>
+          <w:rFonts w:ascii="JetBrains Mono" w:hAnsi="JetBrains Mono"/>
+          <w:b w:val="false"/>
+          <w:bCs w:val="false"/>
+          <w:sz w:val="33"/>
+          <w:szCs w:val="33"/>
+          <w:lang w:val="ru-RU"/>
+        </w:rPr>
+        <w:t>Нет скобок</w:t>
+      </w:r>
+    </w:p>
+    <w:p>
+      <w:pPr>
+        <w:pStyle w:val="Normal"/>
+        <w:numPr>
+          <w:ilvl w:val="2"/>
+          <w:numId w:val="1"/>
+        </w:numPr>
+        <w:bidi w:val="0"/>
+        <w:jc w:val="left"/>
+        <w:rPr>
+          <w:rFonts w:ascii="JetBrains Mono" w:hAnsi="JetBrains Mono"/>
+        </w:rPr>
+      </w:pPr>
+      <w:r>
+        <w:rPr>
+          <w:rFonts w:ascii="JetBrains Mono" w:hAnsi="JetBrains Mono"/>
+          <w:b w:val="false"/>
+          <w:bCs w:val="false"/>
+          <w:sz w:val="33"/>
+          <w:szCs w:val="33"/>
+          <w:lang w:val="ru-RU"/>
+        </w:rPr>
+        <w:t xml:space="preserve">Общая структура строки сохраняется: сначала название многочлена (например, </w:t>
+      </w:r>
+      <w:r>
+        <w:rPr>
+          <w:rFonts w:ascii="JetBrains Mono" w:hAnsi="JetBrains Mono"/>
+          <w:b w:val="false"/>
+          <w:bCs w:val="false"/>
+          <w:sz w:val="33"/>
+          <w:szCs w:val="33"/>
+          <w:lang w:val="en-US"/>
+        </w:rPr>
+        <w:t xml:space="preserve">f(x)), </w:t>
+      </w:r>
+      <w:r>
+        <w:rPr>
+          <w:rFonts w:ascii="JetBrains Mono" w:hAnsi="JetBrains Mono"/>
+          <w:b w:val="false"/>
+          <w:bCs w:val="false"/>
+          <w:sz w:val="33"/>
+          <w:szCs w:val="33"/>
+          <w:lang w:val="ru-RU"/>
+        </w:rPr>
+        <w:t>затем сам многочлен</w:t>
+      </w:r>
+    </w:p>
+    <w:p>
+      <w:pPr>
+        <w:pStyle w:val="Normal"/>
+        <w:numPr>
+          <w:ilvl w:val="2"/>
+          <w:numId w:val="1"/>
+        </w:numPr>
+        <w:bidi w:val="0"/>
+        <w:jc w:val="left"/>
+        <w:rPr>
+          <w:rFonts w:ascii="JetBrains Mono" w:hAnsi="JetBrains Mono"/>
+        </w:rPr>
+      </w:pPr>
+      <w:r>
+        <w:rPr>
+          <w:rFonts w:ascii="JetBrains Mono" w:hAnsi="JetBrains Mono"/>
+          <w:b w:val="false"/>
+          <w:bCs w:val="false"/>
+          <w:sz w:val="33"/>
+          <w:szCs w:val="33"/>
+          <w:lang w:val="ru-RU"/>
+        </w:rPr>
+        <w:t>Все одночлены в стандартном виде: ax^n</w:t>
+      </w:r>
+    </w:p>
+    <w:p>
+      <w:pPr>
+        <w:pStyle w:val="Normal"/>
+        <w:numPr>
+          <w:ilvl w:val="0"/>
+          <w:numId w:val="0"/>
+        </w:numPr>
+        <w:bidi w:val="0"/>
+        <w:ind w:hanging="0" w:left="1440"/>
+        <w:jc w:val="left"/>
+        <w:rPr>
+          <w:sz w:val="33"/>
+          <w:szCs w:val="33"/>
+        </w:rPr>
+      </w:pPr>
+      <w:r>
+        <w:rPr>
+          <w:rFonts w:ascii="JetBrains Mono" w:hAnsi="JetBrains Mono"/>
           <w:b w:val="false"/>
           <w:bCs w:val="false"/>
           <w:sz w:val="33"/>
@@ -2175,13 +2465,19 @@
           <w:lang w:val="ru-RU"/>
         </w:rPr>
         <w:t>Примеры вызова:</w:t>
-        <w:br/>
-      </w:r>
-      <w:r>
-        <w:rPr>
-          <w:rFonts w:ascii="JetBrains Mono" w:hAnsi="JetBrains Mono"/>
-          <w:b w:val="false"/>
-          <w:i w:val="false"/>
+      </w:r>
+    </w:p>
+    <w:p>
+      <w:pPr>
+        <w:pStyle w:val="Normal"/>
+        <w:bidi w:val="0"/>
+        <w:ind w:hanging="0" w:left="1440"/>
+        <w:jc w:val="left"/>
+        <w:rPr/>
+      </w:pPr>
+      <w:r>
+        <w:rPr>
+          <w:rFonts w:ascii="JetBrains Mono" w:hAnsi="JetBrains Mono"/>
           <w:color w:val="0033B3"/>
           <w:sz w:val="33"/>
           <w:szCs w:val="33"/>
@@ -2191,8 +2487,6 @@
       <w:r>
         <w:rPr>
           <w:rFonts w:ascii="JetBrains Mono" w:hAnsi="JetBrains Mono"/>
-          <w:b w:val="false"/>
-          <w:i w:val="false"/>
           <w:color w:val="000000"/>
           <w:sz w:val="33"/>
           <w:szCs w:val="33"/>
@@ -2202,9 +2496,6 @@
       <w:r>
         <w:rPr>
           <w:rFonts w:ascii="JetBrains Mono" w:hAnsi="JetBrains Mono"/>
-          <w:b w:val="false"/>
-          <w:i w:val="false"/>
-          <w:color w:val="080808"/>
           <w:sz w:val="33"/>
           <w:szCs w:val="33"/>
         </w:rPr>
@@ -2213,8 +2504,6 @@
       <w:r>
         <w:rPr>
           <w:rFonts w:ascii="JetBrains Mono" w:hAnsi="JetBrains Mono"/>
-          <w:b w:val="false"/>
-          <w:i w:val="false"/>
           <w:color w:val="00627A"/>
           <w:sz w:val="33"/>
           <w:szCs w:val="33"/>
@@ -2224,9 +2513,6 @@
       <w:r>
         <w:rPr>
           <w:rFonts w:ascii="JetBrains Mono" w:hAnsi="JetBrains Mono"/>
-          <w:b w:val="false"/>
-          <w:i w:val="false"/>
-          <w:color w:val="080808"/>
           <w:sz w:val="33"/>
           <w:szCs w:val="33"/>
         </w:rPr>
@@ -2235,20 +2521,33 @@
       <w:r>
         <w:rPr>
           <w:rFonts w:ascii="JetBrains Mono" w:hAnsi="JetBrains Mono"/>
-          <w:b w:val="false"/>
-          <w:i w:val="false"/>
           <w:color w:val="067D17"/>
           <w:sz w:val="33"/>
           <w:szCs w:val="33"/>
         </w:rPr>
-        <w:t>"f(x) = x^2 + 4x + 78x - 34, f(12) - ?"</w:t>
-      </w:r>
-      <w:r>
-        <w:rPr>
-          <w:rFonts w:ascii="JetBrains Mono" w:hAnsi="JetBrains Mono"/>
-          <w:b w:val="false"/>
-          <w:i w:val="false"/>
-          <w:color w:val="080808"/>
+        <w:t>"f(x) = x^2 + 4x + 78x - 34"</w:t>
+      </w:r>
+      <w:r>
+        <w:rPr>
+          <w:rFonts w:ascii="JetBrains Mono" w:hAnsi="JetBrains Mono"/>
+          <w:color w:val="000000"/>
+          <w:sz w:val="33"/>
+          <w:szCs w:val="33"/>
+        </w:rPr>
+        <w:t xml:space="preserve">, </w:t>
+      </w:r>
+      <w:r>
+        <w:rPr>
+          <w:rFonts w:ascii="JetBrains Mono" w:hAnsi="JetBrains Mono"/>
+          <w:color w:val="1750EB"/>
+          <w:sz w:val="33"/>
+          <w:szCs w:val="33"/>
+        </w:rPr>
+        <w:t>12</w:t>
+      </w:r>
+      <w:r>
+        <w:rPr>
+          <w:rFonts w:ascii="JetBrains Mono" w:hAnsi="JetBrains Mono"/>
           <w:sz w:val="33"/>
           <w:szCs w:val="33"/>
         </w:rPr>
@@ -2258,8 +2557,6 @@
       <w:r>
         <w:rPr>
           <w:rFonts w:ascii="JetBrains Mono" w:hAnsi="JetBrains Mono"/>
-          <w:b w:val="false"/>
-          <w:i w:val="false"/>
           <w:color w:val="0033B3"/>
           <w:sz w:val="33"/>
           <w:szCs w:val="33"/>
@@ -2269,8 +2566,6 @@
       <w:r>
         <w:rPr>
           <w:rFonts w:ascii="JetBrains Mono" w:hAnsi="JetBrains Mono"/>
-          <w:b w:val="false"/>
-          <w:i w:val="false"/>
           <w:color w:val="000000"/>
           <w:sz w:val="33"/>
           <w:szCs w:val="33"/>
@@ -2280,9 +2575,6 @@
       <w:r>
         <w:rPr>
           <w:rFonts w:ascii="JetBrains Mono" w:hAnsi="JetBrains Mono"/>
-          <w:b w:val="false"/>
-          <w:i w:val="false"/>
-          <w:color w:val="080808"/>
           <w:sz w:val="33"/>
           <w:szCs w:val="33"/>
         </w:rPr>
@@ -2291,8 +2583,6 @@
       <w:r>
         <w:rPr>
           <w:rFonts w:ascii="JetBrains Mono" w:hAnsi="JetBrains Mono"/>
-          <w:b w:val="false"/>
-          <w:i w:val="false"/>
           <w:color w:val="00627A"/>
           <w:sz w:val="33"/>
           <w:szCs w:val="33"/>
@@ -2302,9 +2592,6 @@
       <w:r>
         <w:rPr>
           <w:rFonts w:ascii="JetBrains Mono" w:hAnsi="JetBrains Mono"/>
-          <w:b w:val="false"/>
-          <w:i w:val="false"/>
-          <w:color w:val="080808"/>
           <w:sz w:val="33"/>
           <w:szCs w:val="33"/>
         </w:rPr>
@@ -2313,25 +2600,92 @@
       <w:r>
         <w:rPr>
           <w:rFonts w:ascii="JetBrains Mono" w:hAnsi="JetBrains Mono"/>
-          <w:b w:val="false"/>
-          <w:i w:val="false"/>
           <w:color w:val="067D17"/>
           <w:sz w:val="33"/>
           <w:szCs w:val="33"/>
         </w:rPr>
-        <w:t>"g(y) = y^3 - 4y - 13*6, g(2) - ?"</w:t>
-      </w:r>
-      <w:r>
-        <w:rPr>
-          <w:rFonts w:ascii="JetBrains Mono" w:hAnsi="JetBrains Mono"/>
-          <w:b w:val="false"/>
-          <w:i w:val="false"/>
-          <w:color w:val="080808"/>
+        <w:t>"g(y) = y^2 - 4y - 13"</w:t>
+      </w:r>
+      <w:r>
+        <w:rPr>
+          <w:rFonts w:ascii="JetBrains Mono" w:hAnsi="JetBrains Mono"/>
+          <w:color w:val="000000"/>
+          <w:sz w:val="33"/>
+          <w:szCs w:val="33"/>
+        </w:rPr>
+        <w:t xml:space="preserve">, </w:t>
+      </w:r>
+      <w:r>
+        <w:rPr>
+          <w:rFonts w:ascii="JetBrains Mono" w:hAnsi="JetBrains Mono"/>
+          <w:color w:val="1750EB"/>
+          <w:sz w:val="33"/>
+          <w:szCs w:val="33"/>
+        </w:rPr>
+        <w:t>4</w:t>
+      </w:r>
+      <w:r>
+        <w:rPr>
+          <w:rFonts w:ascii="JetBrains Mono" w:hAnsi="JetBrains Mono"/>
           <w:sz w:val="33"/>
           <w:szCs w:val="33"/>
         </w:rPr>
         <w:t>);</w:t>
-        <w:br/>
+      </w:r>
+    </w:p>
+    <w:p>
+      <w:pPr>
+        <w:pStyle w:val="Normal"/>
+        <w:bidi w:val="0"/>
+        <w:ind w:hanging="0" w:left="1440"/>
+        <w:jc w:val="left"/>
+        <w:rPr>
+          <w:rFonts w:ascii="JetBrains Mono" w:hAnsi="JetBrains Mono"/>
+          <w:b w:val="false"/>
+          <w:i/>
+          <w:i/>
+          <w:color w:val="8C8C8C"/>
+          <w:sz w:val="33"/>
+          <w:szCs w:val="33"/>
+        </w:rPr>
+      </w:pPr>
+      <w:r>
+        <w:rPr>
+          <w:rFonts w:ascii="JetBrains Mono" w:hAnsi="JetBrains Mono"/>
+          <w:b w:val="false"/>
+          <w:i/>
+          <w:color w:val="8C8C8C"/>
+          <w:sz w:val="33"/>
+          <w:szCs w:val="33"/>
+        </w:rPr>
+        <w:t>//1094 -13</w:t>
+      </w:r>
+    </w:p>
+    <w:p>
+      <w:pPr>
+        <w:pStyle w:val="Normal"/>
+        <w:bidi w:val="0"/>
+        <w:ind w:hanging="0" w:left="1440"/>
+        <w:jc w:val="left"/>
+        <w:rPr>
+          <w:rFonts w:ascii="JetBrains Mono" w:hAnsi="JetBrains Mono"/>
+          <w:b w:val="false"/>
+          <w:i/>
+          <w:i/>
+          <w:color w:val="8C8C8C"/>
+          <w:sz w:val="33"/>
+          <w:szCs w:val="33"/>
+        </w:rPr>
+      </w:pPr>
+      <w:r>
+        <w:rPr>
+          <w:rFonts w:ascii="JetBrains Mono" w:hAnsi="JetBrains Mono"/>
+          <w:b w:val="false"/>
+          <w:i/>
+          <w:color w:val="8C8C8C"/>
+          <w:sz w:val="33"/>
+          <w:szCs w:val="33"/>
+        </w:rPr>
       </w:r>
     </w:p>
     <w:p>
@@ -3569,7 +3923,7 @@
             <w:b w:val="false"/>
             <w:i w:val="false"/>
             <w:iCs w:val="false"/>
-            <w:color w:val="000000"/>
+            <w:color w:val="0033B3"/>
             <w:sz w:val="33"/>
             <w:szCs w:val="33"/>
             <w:lang w:val="en-US"/>
@@ -3770,17 +4124,12 @@
         <w:bidi w:val="0"/>
         <w:jc w:val="left"/>
         <w:rPr>
-          <w:rFonts w:ascii="Times New Roman" w:hAnsi="Times New Roman"/>
-          <w:b w:val="false"/>
-          <w:bCs w:val="false"/>
-          <w:sz w:val="33"/>
-          <w:szCs w:val="33"/>
-          <w:lang w:val="en-US"/>
-        </w:rPr>
-      </w:pPr>
-      <w:r>
-        <w:rPr>
-          <w:rFonts w:ascii="Times New Roman" w:hAnsi="Times New Roman"/>
+          <w:rFonts w:ascii="JetBrains Mono" w:hAnsi="JetBrains Mono"/>
+        </w:rPr>
+      </w:pPr>
+      <w:r>
+        <w:rPr>
+          <w:rFonts w:ascii="JetBrains Mono" w:hAnsi="JetBrains Mono"/>
           <w:b w:val="false"/>
           <w:bCs w:val="false"/>
           <w:sz w:val="33"/>
@@ -3791,7 +4140,7 @@
       </w:r>
       <w:r>
         <w:rPr>
-          <w:rFonts w:ascii="Times New Roman" w:hAnsi="Times New Roman"/>
+          <w:rFonts w:ascii="JetBrains Mono" w:hAnsi="JetBrains Mono"/>
           <w:b w:val="false"/>
           <w:bCs w:val="false"/>
           <w:sz w:val="33"/>
@@ -3802,7 +4151,7 @@
       </w:r>
       <w:r>
         <w:rPr>
-          <w:rFonts w:ascii="Times New Roman" w:hAnsi="Times New Roman"/>
+          <w:rFonts w:ascii="JetBrains Mono" w:hAnsi="JetBrains Mono"/>
           <w:b w:val="false"/>
           <w:bCs w:val="false"/>
           <w:sz w:val="33"/>
@@ -3822,17 +4171,12 @@
         <w:bidi w:val="0"/>
         <w:jc w:val="left"/>
         <w:rPr>
-          <w:rFonts w:ascii="Times New Roman" w:hAnsi="Times New Roman"/>
-          <w:b w:val="false"/>
-          <w:bCs w:val="false"/>
-          <w:sz w:val="33"/>
-          <w:szCs w:val="33"/>
-          <w:lang w:val="ru-RU"/>
-        </w:rPr>
-      </w:pPr>
-      <w:r>
-        <w:rPr>
-          <w:rFonts w:ascii="Times New Roman" w:hAnsi="Times New Roman"/>
+          <w:rFonts w:ascii="JetBrains Mono" w:hAnsi="JetBrains Mono"/>
+        </w:rPr>
+      </w:pPr>
+      <w:r>
+        <w:rPr>
+          <w:rFonts w:ascii="JetBrains Mono" w:hAnsi="JetBrains Mono"/>
           <w:b w:val="false"/>
           <w:bCs w:val="false"/>
           <w:sz w:val="33"/>
@@ -3843,7 +4187,7 @@
       </w:r>
       <w:r>
         <w:rPr>
-          <w:rFonts w:ascii="Times New Roman" w:hAnsi="Times New Roman"/>
+          <w:rFonts w:ascii="JetBrains Mono" w:hAnsi="JetBrains Mono"/>
           <w:b w:val="false"/>
           <w:bCs w:val="false"/>
           <w:sz w:val="33"/>
@@ -3854,7 +4198,7 @@
       </w:r>
       <w:r>
         <w:rPr>
-          <w:rFonts w:ascii="Times New Roman" w:hAnsi="Times New Roman"/>
+          <w:rFonts w:ascii="JetBrains Mono" w:hAnsi="JetBrains Mono"/>
           <w:b w:val="false"/>
           <w:bCs w:val="false"/>
           <w:sz w:val="33"/>
@@ -3865,7 +4209,7 @@
       </w:r>
       <w:r>
         <w:rPr>
-          <w:rFonts w:ascii="Times New Roman" w:hAnsi="Times New Roman"/>
+          <w:rFonts w:ascii="JetBrains Mono" w:hAnsi="JetBrains Mono"/>
           <w:b w:val="false"/>
           <w:bCs w:val="false"/>
           <w:sz w:val="33"/>
@@ -3876,7 +4220,7 @@
       </w:r>
       <w:r>
         <w:rPr>
-          <w:rFonts w:ascii="Times New Roman" w:hAnsi="Times New Roman"/>
+          <w:rFonts w:ascii="JetBrains Mono" w:hAnsi="JetBrains Mono"/>
           <w:b w:val="false"/>
           <w:bCs w:val="false"/>
           <w:sz w:val="33"/>
@@ -3887,7 +4231,7 @@
       </w:r>
       <w:r>
         <w:rPr>
-          <w:rFonts w:ascii="Times New Roman" w:hAnsi="Times New Roman"/>
+          <w:rFonts w:ascii="JetBrains Mono" w:hAnsi="JetBrains Mono"/>
           <w:b w:val="false"/>
           <w:bCs w:val="false"/>
           <w:sz w:val="33"/>
@@ -3898,7 +4242,7 @@
       </w:r>
       <w:r>
         <w:rPr>
-          <w:rFonts w:ascii="Times New Roman" w:hAnsi="Times New Roman"/>
+          <w:rFonts w:ascii="JetBrains Mono" w:hAnsi="JetBrains Mono"/>
           <w:b w:val="false"/>
           <w:bCs w:val="false"/>
           <w:sz w:val="33"/>
@@ -3909,7 +4253,7 @@
       </w:r>
       <w:r>
         <w:rPr>
-          <w:rFonts w:ascii="Times New Roman" w:hAnsi="Times New Roman"/>
+          <w:rFonts w:ascii="JetBrains Mono" w:hAnsi="JetBrains Mono"/>
           <w:b w:val="false"/>
           <w:bCs w:val="false"/>
           <w:sz w:val="33"/>
@@ -3929,50 +4273,23 @@
         <w:bidi w:val="0"/>
         <w:jc w:val="left"/>
         <w:rPr>
-          <w:rFonts w:ascii="Times New Roman" w:hAnsi="Times New Roman"/>
-          <w:b w:val="false"/>
-          <w:bCs w:val="false"/>
-          <w:sz w:val="33"/>
-          <w:szCs w:val="33"/>
-          <w:lang w:val="en-US"/>
-        </w:rPr>
-      </w:pPr>
-      <w:r>
-        <w:rPr>
-          <w:rFonts w:ascii="Times New Roman" w:hAnsi="Times New Roman"/>
-          <w:b w:val="false"/>
-          <w:bCs w:val="false"/>
-          <w:sz w:val="33"/>
-          <w:szCs w:val="33"/>
-          <w:lang w:val="en-US"/>
-        </w:rPr>
-        <w:t>myPushBack(int*</w:t>
-      </w:r>
-      <w:r>
-        <w:rPr>
-          <w:rFonts w:ascii="Times New Roman" w:hAnsi="Times New Roman"/>
-          <w:b w:val="false"/>
-          <w:bCs w:val="false"/>
-          <w:sz w:val="33"/>
-          <w:szCs w:val="33"/>
-          <w:lang w:val="en-US"/>
-        </w:rPr>
-        <w:t>&amp;</w:t>
-      </w:r>
-      <w:r>
-        <w:rPr>
-          <w:rFonts w:ascii="Times New Roman" w:hAnsi="Times New Roman"/>
-          <w:b w:val="false"/>
-          <w:bCs w:val="false"/>
-          <w:sz w:val="33"/>
-          <w:szCs w:val="33"/>
-          <w:lang w:val="en-US"/>
-        </w:rPr>
-        <w:t xml:space="preserve"> p, size_t size, int elem) – </w:t>
-      </w:r>
-      <w:r>
-        <w:rPr>
-          <w:rFonts w:ascii="Times New Roman" w:hAnsi="Times New Roman"/>
+          <w:rFonts w:ascii="JetBrains Mono" w:hAnsi="JetBrains Mono"/>
+        </w:rPr>
+      </w:pPr>
+      <w:r>
+        <w:rPr>
+          <w:rFonts w:ascii="JetBrains Mono" w:hAnsi="JetBrains Mono"/>
+          <w:b w:val="false"/>
+          <w:bCs w:val="false"/>
+          <w:sz w:val="33"/>
+          <w:szCs w:val="33"/>
+          <w:lang w:val="en-US"/>
+        </w:rPr>
+        <w:t xml:space="preserve">myPushBack(int*&amp; p, size_t size, int elem) – </w:t>
+      </w:r>
+      <w:r>
+        <w:rPr>
+          <w:rFonts w:ascii="JetBrains Mono" w:hAnsi="JetBrains Mono"/>
           <w:b w:val="false"/>
           <w:bCs w:val="false"/>
           <w:sz w:val="33"/>
@@ -3983,7 +4300,7 @@
       </w:r>
       <w:r>
         <w:rPr>
-          <w:rFonts w:ascii="Times New Roman" w:hAnsi="Times New Roman"/>
+          <w:rFonts w:ascii="JetBrains Mono" w:hAnsi="JetBrains Mono"/>
           <w:b w:val="false"/>
           <w:bCs w:val="false"/>
           <w:sz w:val="33"/>
@@ -3994,7 +4311,7 @@
       </w:r>
       <w:r>
         <w:rPr>
-          <w:rFonts w:ascii="Times New Roman" w:hAnsi="Times New Roman"/>
+          <w:rFonts w:ascii="JetBrains Mono" w:hAnsi="JetBrains Mono"/>
           <w:b w:val="false"/>
           <w:bCs w:val="false"/>
           <w:sz w:val="33"/>
@@ -4005,7 +4322,7 @@
       </w:r>
       <w:r>
         <w:rPr>
-          <w:rFonts w:ascii="Times New Roman" w:hAnsi="Times New Roman"/>
+          <w:rFonts w:ascii="JetBrains Mono" w:hAnsi="JetBrains Mono"/>
           <w:b w:val="false"/>
           <w:bCs w:val="false"/>
           <w:sz w:val="33"/>
@@ -4016,7 +4333,7 @@
       </w:r>
       <w:r>
         <w:rPr>
-          <w:rFonts w:ascii="Times New Roman" w:hAnsi="Times New Roman"/>
+          <w:rFonts w:ascii="JetBrains Mono" w:hAnsi="JetBrains Mono"/>
           <w:b w:val="false"/>
           <w:bCs w:val="false"/>
           <w:sz w:val="33"/>
@@ -4036,17 +4353,12 @@
         <w:bidi w:val="0"/>
         <w:jc w:val="left"/>
         <w:rPr>
-          <w:rFonts w:ascii="Times New Roman" w:hAnsi="Times New Roman"/>
-          <w:b w:val="false"/>
-          <w:bCs w:val="false"/>
-          <w:sz w:val="33"/>
-          <w:szCs w:val="33"/>
-          <w:lang w:val="ru-RU"/>
-        </w:rPr>
-      </w:pPr>
-      <w:r>
-        <w:rPr>
-          <w:rFonts w:ascii="Times New Roman" w:hAnsi="Times New Roman"/>
+          <w:rFonts w:ascii="JetBrains Mono" w:hAnsi="JetBrains Mono"/>
+        </w:rPr>
+      </w:pPr>
+      <w:r>
+        <w:rPr>
+          <w:rFonts w:ascii="JetBrains Mono" w:hAnsi="JetBrains Mono"/>
           <w:b w:val="false"/>
           <w:bCs w:val="false"/>
           <w:sz w:val="33"/>
@@ -4057,7 +4369,7 @@
       </w:r>
       <w:r>
         <w:rPr>
-          <w:rFonts w:ascii="Times New Roman" w:hAnsi="Times New Roman"/>
+          <w:rFonts w:ascii="JetBrains Mono" w:hAnsi="JetBrains Mono"/>
           <w:b w:val="false"/>
           <w:bCs w:val="false"/>
           <w:sz w:val="33"/>
@@ -4068,7 +4380,7 @@
       </w:r>
       <w:r>
         <w:rPr>
-          <w:rFonts w:ascii="Times New Roman" w:hAnsi="Times New Roman"/>
+          <w:rFonts w:ascii="JetBrains Mono" w:hAnsi="JetBrains Mono"/>
           <w:b w:val="false"/>
           <w:bCs w:val="false"/>
           <w:sz w:val="33"/>
@@ -4079,7 +4391,7 @@
       </w:r>
       <w:r>
         <w:rPr>
-          <w:rFonts w:ascii="Times New Roman" w:hAnsi="Times New Roman"/>
+          <w:rFonts w:ascii="JetBrains Mono" w:hAnsi="JetBrains Mono"/>
           <w:b w:val="false"/>
           <w:bCs w:val="false"/>
           <w:sz w:val="33"/>
@@ -4090,29 +4402,18 @@
       </w:r>
       <w:r>
         <w:rPr>
-          <w:rFonts w:ascii="Times New Roman" w:hAnsi="Times New Roman"/>
-          <w:b w:val="false"/>
-          <w:bCs w:val="false"/>
-          <w:sz w:val="33"/>
-          <w:szCs w:val="33"/>
-          <w:lang w:val="ru-RU"/>
-        </w:rPr>
-        <w:t xml:space="preserve">на 1. </w:t>
-      </w:r>
-      <w:r>
-        <w:rPr>
-          <w:rFonts w:ascii="Times New Roman" w:hAnsi="Times New Roman"/>
-          <w:b w:val="false"/>
-          <w:bCs w:val="false"/>
-          <w:sz w:val="33"/>
-          <w:szCs w:val="33"/>
-          <w:lang w:val="ru-RU"/>
-        </w:rPr>
-        <w:t xml:space="preserve">Присваивает </w:t>
-      </w:r>
-      <w:r>
-        <w:rPr>
-          <w:rFonts w:ascii="Times New Roman" w:hAnsi="Times New Roman"/>
+          <w:rFonts w:ascii="JetBrains Mono" w:hAnsi="JetBrains Mono"/>
+          <w:b w:val="false"/>
+          <w:bCs w:val="false"/>
+          <w:sz w:val="33"/>
+          <w:szCs w:val="33"/>
+          <w:lang w:val="ru-RU"/>
+        </w:rPr>
+        <w:t xml:space="preserve">на 1. Присваивает </w:t>
+      </w:r>
+      <w:r>
+        <w:rPr>
+          <w:rFonts w:ascii="JetBrains Mono" w:hAnsi="JetBrains Mono"/>
           <w:b w:val="false"/>
           <w:bCs w:val="false"/>
           <w:sz w:val="33"/>
@@ -4123,7 +4424,7 @@
       </w:r>
       <w:r>
         <w:rPr>
-          <w:rFonts w:ascii="Times New Roman" w:hAnsi="Times New Roman"/>
+          <w:rFonts w:ascii="JetBrains Mono" w:hAnsi="JetBrains Mono"/>
           <w:b w:val="false"/>
           <w:bCs w:val="false"/>
           <w:sz w:val="33"/>
@@ -4134,7 +4435,7 @@
       </w:r>
       <w:r>
         <w:rPr>
-          <w:rFonts w:ascii="Times New Roman" w:hAnsi="Times New Roman"/>
+          <w:rFonts w:ascii="JetBrains Mono" w:hAnsi="JetBrains Mono"/>
           <w:b w:val="false"/>
           <w:bCs w:val="false"/>
           <w:sz w:val="33"/>
@@ -4154,17 +4455,12 @@
         <w:bidi w:val="0"/>
         <w:jc w:val="left"/>
         <w:rPr>
-          <w:rFonts w:ascii="Times New Roman" w:hAnsi="Times New Roman"/>
-          <w:b w:val="false"/>
-          <w:bCs w:val="false"/>
-          <w:sz w:val="33"/>
-          <w:szCs w:val="33"/>
-          <w:lang w:val="ru-RU"/>
-        </w:rPr>
-      </w:pPr>
-      <w:r>
-        <w:rPr>
-          <w:rFonts w:ascii="Times New Roman" w:hAnsi="Times New Roman"/>
+          <w:rFonts w:ascii="JetBrains Mono" w:hAnsi="JetBrains Mono"/>
+        </w:rPr>
+      </w:pPr>
+      <w:r>
+        <w:rPr>
+          <w:rFonts w:ascii="JetBrains Mono" w:hAnsi="JetBrains Mono"/>
           <w:b w:val="false"/>
           <w:bCs w:val="false"/>
           <w:sz w:val="33"/>
@@ -4175,7 +4471,7 @@
       </w:r>
       <w:r>
         <w:rPr>
-          <w:rFonts w:ascii="Times New Roman" w:hAnsi="Times New Roman"/>
+          <w:rFonts w:ascii="JetBrains Mono" w:hAnsi="JetBrains Mono"/>
           <w:b w:val="false"/>
           <w:bCs w:val="false"/>
           <w:sz w:val="33"/>
@@ -4186,7 +4482,7 @@
       </w:r>
       <w:r>
         <w:rPr>
-          <w:rFonts w:ascii="Times New Roman" w:hAnsi="Times New Roman"/>
+          <w:rFonts w:ascii="JetBrains Mono" w:hAnsi="JetBrains Mono"/>
           <w:b w:val="false"/>
           <w:bCs w:val="false"/>
           <w:sz w:val="33"/>
@@ -4205,18 +4501,11 @@
         </w:numPr>
         <w:bidi w:val="0"/>
         <w:jc w:val="left"/>
-        <w:rPr>
-          <w:rFonts w:ascii="Times New Roman" w:hAnsi="Times New Roman"/>
-          <w:b w:val="false"/>
-          <w:bCs w:val="false"/>
-          <w:sz w:val="33"/>
-          <w:szCs w:val="33"/>
-          <w:lang w:val="ru-RU"/>
-        </w:rPr>
-      </w:pPr>
-      <w:r>
-        <w:rPr>
-          <w:rFonts w:ascii="Times New Roman" w:hAnsi="Times New Roman"/>
+        <w:rPr/>
+      </w:pPr>
+      <w:r>
+        <w:rPr>
+          <w:rFonts w:ascii="JetBrains Mono" w:hAnsi="JetBrains Mono"/>
           <w:b w:val="false"/>
           <w:bCs w:val="false"/>
           <w:sz w:val="33"/>
@@ -4227,7 +4516,7 @@
       </w:r>
       <w:r>
         <w:rPr>
-          <w:rFonts w:ascii="Times New Roman" w:hAnsi="Times New Roman"/>
+          <w:rFonts w:ascii="JetBrains Mono" w:hAnsi="JetBrains Mono"/>
           <w:b w:val="false"/>
           <w:bCs w:val="false"/>
           <w:sz w:val="33"/>
@@ -4238,7 +4527,7 @@
       </w:r>
       <w:r>
         <w:rPr>
-          <w:rFonts w:ascii="Times New Roman" w:hAnsi="Times New Roman"/>
+          <w:rFonts w:ascii="JetBrains Mono" w:hAnsi="JetBrains Mono"/>
           <w:b w:val="false"/>
           <w:bCs w:val="false"/>
           <w:sz w:val="33"/>
@@ -4251,7 +4540,7 @@
         <w:r>
           <w:rPr>
             <w:rStyle w:val="Hyperlink"/>
-            <w:rFonts w:ascii="Times New Roman" w:hAnsi="Times New Roman"/>
+            <w:rFonts w:ascii="JetBrains Mono" w:hAnsi="JetBrains Mono"/>
             <w:b w:val="false"/>
             <w:bCs w:val="false"/>
             <w:sz w:val="33"/>
@@ -4263,7 +4552,7 @@
       </w:hyperlink>
       <w:r>
         <w:rPr>
-          <w:rFonts w:ascii="Times New Roman" w:hAnsi="Times New Roman"/>
+          <w:rFonts w:ascii="JetBrains Mono" w:hAnsi="JetBrains Mono"/>
           <w:b w:val="false"/>
           <w:bCs w:val="false"/>
           <w:sz w:val="33"/>
@@ -4274,7 +4563,7 @@
       </w:r>
       <w:r>
         <w:rPr>
-          <w:rFonts w:ascii="Times New Roman" w:hAnsi="Times New Roman"/>
+          <w:rFonts w:ascii="JetBrains Mono" w:hAnsi="JetBrains Mono"/>
           <w:b w:val="false"/>
           <w:bCs w:val="false"/>
           <w:sz w:val="33"/>
@@ -4287,7 +4576,7 @@
       </w:r>
       <w:r>
         <w:rPr>
-          <w:rFonts w:ascii="Times New Roman" w:hAnsi="Times New Roman"/>
+          <w:rFonts w:ascii="JetBrains Mono" w:hAnsi="JetBrains Mono"/>
           <w:b w:val="false"/>
           <w:bCs w:val="false"/>
           <w:sz w:val="33"/>
@@ -4298,7 +4587,7 @@
       </w:r>
       <w:r>
         <w:rPr>
-          <w:rFonts w:ascii="Times New Roman" w:hAnsi="Times New Roman"/>
+          <w:rFonts w:ascii="JetBrains Mono" w:hAnsi="JetBrains Mono"/>
           <w:b w:val="false"/>
           <w:bCs w:val="false"/>
           <w:sz w:val="33"/>
@@ -4319,17 +4608,12 @@
         <w:bidi w:val="0"/>
         <w:jc w:val="left"/>
         <w:rPr>
-          <w:rFonts w:ascii="Times New Roman" w:hAnsi="Times New Roman"/>
-          <w:b w:val="false"/>
-          <w:bCs w:val="false"/>
-          <w:sz w:val="33"/>
-          <w:szCs w:val="33"/>
-          <w:lang w:val="ru-RU"/>
-        </w:rPr>
-      </w:pPr>
-      <w:r>
-        <w:rPr>
-          <w:rFonts w:ascii="Times New Roman" w:hAnsi="Times New Roman"/>
+          <w:rFonts w:ascii="JetBrains Mono" w:hAnsi="JetBrains Mono"/>
+        </w:rPr>
+      </w:pPr>
+      <w:r>
+        <w:rPr>
+          <w:rFonts w:ascii="JetBrains Mono" w:hAnsi="JetBrains Mono"/>
           <w:b w:val="false"/>
           <w:bCs w:val="false"/>
           <w:sz w:val="33"/>
@@ -4353,7 +4637,7 @@
       </w:pPr>
       <w:r>
         <w:rPr>
-          <w:rFonts w:ascii="Times New Roman" w:hAnsi="Times New Roman"/>
+          <w:rFonts w:ascii="JetBrains Mono" w:hAnsi="JetBrains Mono"/>
           <w:b w:val="false"/>
           <w:bCs w:val="false"/>
           <w:sz w:val="33"/>
@@ -4364,7 +4648,7 @@
       </w:r>
       <w:r>
         <w:rPr>
-          <w:rFonts w:ascii="Times New Roman" w:hAnsi="Times New Roman"/>
+          <w:rFonts w:ascii="JetBrains Mono" w:hAnsi="JetBrains Mono"/>
           <w:b w:val="false"/>
           <w:bCs w:val="false"/>
           <w:sz w:val="33"/>
@@ -4375,7 +4659,7 @@
       </w:r>
       <w:r>
         <w:rPr>
-          <w:rFonts w:ascii="Times New Roman" w:hAnsi="Times New Roman"/>
+          <w:rFonts w:ascii="JetBrains Mono" w:hAnsi="JetBrains Mono"/>
           <w:b w:val="false"/>
           <w:bCs w:val="false"/>
           <w:sz w:val="33"/>
@@ -4386,7 +4670,7 @@
       </w:r>
       <w:r>
         <w:rPr>
-          <w:rFonts w:ascii="Times New Roman" w:hAnsi="Times New Roman"/>
+          <w:rFonts w:ascii="JetBrains Mono" w:hAnsi="JetBrains Mono"/>
           <w:b w:val="false"/>
           <w:bCs w:val="false"/>
           <w:sz w:val="33"/>
@@ -4397,7 +4681,7 @@
       </w:r>
       <w:r>
         <w:rPr>
-          <w:rFonts w:ascii="Times New Roman" w:hAnsi="Times New Roman"/>
+          <w:rFonts w:ascii="JetBrains Mono" w:hAnsi="JetBrains Mono"/>
           <w:b w:val="false"/>
           <w:bCs w:val="false"/>
           <w:sz w:val="33"/>
@@ -4408,7 +4692,7 @@
       </w:r>
       <w:r>
         <w:rPr>
-          <w:rFonts w:ascii="Times New Roman" w:hAnsi="Times New Roman"/>
+          <w:rFonts w:ascii="JetBrains Mono" w:hAnsi="JetBrains Mono"/>
           <w:b w:val="false"/>
           <w:bCs w:val="false"/>
           <w:sz w:val="33"/>
@@ -4419,7 +4703,7 @@
       </w:r>
       <w:r>
         <w:rPr>
-          <w:rFonts w:ascii="Times New Roman" w:hAnsi="Times New Roman"/>
+          <w:rFonts w:ascii="JetBrains Mono" w:hAnsi="JetBrains Mono"/>
           <w:b w:val="false"/>
           <w:bCs w:val="false"/>
           <w:sz w:val="33"/>
@@ -4430,7 +4714,7 @@
       </w:r>
       <w:r>
         <w:rPr>
-          <w:rFonts w:ascii="Times New Roman" w:hAnsi="Times New Roman"/>
+          <w:rFonts w:ascii="JetBrains Mono" w:hAnsi="JetBrains Mono"/>
           <w:b w:val="false"/>
           <w:bCs w:val="false"/>
           <w:sz w:val="33"/>
@@ -4441,7 +4725,7 @@
       </w:r>
       <w:r>
         <w:rPr>
-          <w:rFonts w:ascii="Times New Roman" w:hAnsi="Times New Roman"/>
+          <w:rFonts w:ascii="JetBrains Mono" w:hAnsi="JetBrains Mono"/>
           <w:b w:val="false"/>
           <w:bCs w:val="false"/>
           <w:sz w:val="33"/>
@@ -4452,7 +4736,7 @@
       </w:r>
       <w:r>
         <w:rPr>
-          <w:rFonts w:ascii="Times New Roman" w:hAnsi="Times New Roman"/>
+          <w:rFonts w:ascii="JetBrains Mono" w:hAnsi="JetBrains Mono"/>
           <w:b w:val="false"/>
           <w:bCs w:val="false"/>
           <w:sz w:val="33"/>
@@ -4465,6 +4749,17 @@
       </w:r>
       <w:r>
         <w:rPr>
+          <w:rFonts w:ascii="JetBrains Mono" w:hAnsi="JetBrains Mono"/>
+          <w:b w:val="false"/>
+          <w:bCs w:val="false"/>
+          <w:sz w:val="33"/>
+          <w:szCs w:val="33"/>
+          <w:lang w:val="ru-RU"/>
+        </w:rPr>
+        <w:t>Пример вызова:</w:t>
+      </w:r>
+      <w:r>
+        <w:rPr>
           <w:rFonts w:ascii="Times New Roman" w:hAnsi="Times New Roman"/>
           <w:b w:val="false"/>
           <w:bCs w:val="false"/>
@@ -4472,7 +4767,6 @@
           <w:szCs w:val="33"/>
           <w:lang w:val="ru-RU"/>
         </w:rPr>
-        <w:t>Пример вызова:</w:t>
         <w:br/>
       </w:r>
       <w:r>
@@ -5100,7 +5394,7 @@
         </w:rPr>
         <w:t>]),</w:t>
         <w:br/>
-        <w:t xml:space="preserve">               (</w:t>
+        <w:t xml:space="preserve">                 (</w:t>
       </w:r>
       <w:r>
         <w:rPr>
@@ -5282,7 +5576,7 @@
         </w:rPr>
         <w:t>]),</w:t>
         <w:br/>
-        <w:t xml:space="preserve">               (</w:t>
+        <w:t xml:space="preserve">                 (</w:t>
       </w:r>
       <w:r>
         <w:rPr>
@@ -5973,7 +6267,7 @@
           <w:sz w:val="33"/>
           <w:lang w:val="en-US"/>
         </w:rPr>
-        <w:t xml:space="preserve">linearTransform(int** matrix, size_t rows, size_t cols, int* vec, size_t vec_size) – </w:t>
+        <w:t xml:space="preserve">linearTransform(int** matrix, size_t rows, size_t cols, int* vec) – </w:t>
       </w:r>
       <w:r>
         <w:rPr>
@@ -6639,6 +6933,7 @@
         <w:t>Дана структура:</w:t>
         <w:br/>
       </w:r>
+      <w:bookmarkStart w:id="0" w:name="__DdeLink__1322_2007844955"/>
       <w:r>
         <w:rPr>
           <w:rFonts w:ascii="JetBrains Mono" w:hAnsi="JetBrains Mono"/>
@@ -6669,7 +6964,7 @@
         </w:rPr>
         <w:t>{</w:t>
         <w:br/>
-        <w:t xml:space="preserve"> </w:t>
+        <w:t xml:space="preserve">    </w:t>
       </w:r>
       <w:r>
         <w:rPr>
@@ -6689,7 +6984,7 @@
           <w:color w:val="871094"/>
           <w:sz w:val="33"/>
         </w:rPr>
-        <w:t xml:space="preserve">w1        </w:t>
+        <w:t xml:space="preserve">w1         </w:t>
       </w:r>
       <w:r>
         <w:rPr>
@@ -6721,7 +7016,7 @@
         </w:rPr>
         <w:t>;</w:t>
         <w:br/>
-        <w:t xml:space="preserve"> </w:t>
+        <w:t xml:space="preserve">     </w:t>
       </w:r>
       <w:r>
         <w:rPr>
@@ -6773,7 +7068,7 @@
         </w:rPr>
         <w:t>;</w:t>
         <w:br/>
-        <w:t xml:space="preserve"> </w:t>
+        <w:t xml:space="preserve">     </w:t>
       </w:r>
       <w:r>
         <w:rPr>
@@ -6793,7 +7088,7 @@
           <w:color w:val="871094"/>
           <w:sz w:val="33"/>
         </w:rPr>
-        <w:t xml:space="preserve">w3            </w:t>
+        <w:t xml:space="preserve">w3             </w:t>
       </w:r>
       <w:r>
         <w:rPr>
@@ -6825,7 +7120,7 @@
         </w:rPr>
         <w:t>;</w:t>
         <w:br/>
-        <w:t xml:space="preserve"> </w:t>
+        <w:t xml:space="preserve">     </w:t>
       </w:r>
       <w:r>
         <w:rPr>
@@ -6845,7 +7140,7 @@
           <w:color w:val="871094"/>
           <w:sz w:val="33"/>
         </w:rPr>
-        <w:t xml:space="preserve">bias    </w:t>
+        <w:t xml:space="preserve">bias   </w:t>
       </w:r>
       <w:r>
         <w:rPr>
@@ -6877,7 +7172,7 @@
         </w:rPr>
         <w:t>;</w:t>
         <w:br/>
-        <w:t xml:space="preserve">    </w:t>
+        <w:t xml:space="preserve">     </w:t>
       </w:r>
       <w:r>
         <w:rPr>
@@ -6940,6 +7235,16 @@
         <w:t>;</w:t>
         <w:br/>
         <w:t>};</w:t>
+      </w:r>
+      <w:bookmarkEnd w:id="0"/>
+      <w:r>
+        <w:rPr>
+          <w:rFonts w:ascii="JetBrains Mono" w:hAnsi="JetBrains Mono"/>
+          <w:b w:val="false"/>
+          <w:i w:val="false"/>
+          <w:color w:val="080808"/>
+          <w:sz w:val="33"/>
+        </w:rPr>
         <w:br/>
       </w:r>
       <w:r>
@@ -7066,6 +7371,7 @@
         <w:t>Даны класс и его объект:</w:t>
         <w:br/>
       </w:r>
+      <w:bookmarkStart w:id="1" w:name="__DdeLink__1324_2007844955"/>
       <w:r>
         <w:rPr>
           <w:rFonts w:ascii="JetBrains Mono" w:hAnsi="JetBrains Mono"/>
@@ -7788,6 +8094,16 @@
           <w:sz w:val="33"/>
         </w:rPr>
         <w:t>;</w:t>
+      </w:r>
+      <w:bookmarkEnd w:id="1"/>
+      <w:r>
+        <w:rPr>
+          <w:rFonts w:ascii="JetBrains Mono" w:hAnsi="JetBrains Mono"/>
+          <w:b w:val="false"/>
+          <w:i w:val="false"/>
+          <w:color w:val="080808"/>
+          <w:sz w:val="33"/>
+        </w:rPr>
         <w:br/>
         <w:br/>
         <w:t>Опираясь на знания в области выравнивания структур и</w:t>
@@ -7934,7 +8250,7 @@
       <w:pPr>
         <w:pStyle w:val="Normal"/>
         <w:numPr>
-          <w:ilvl w:val="2"/>
+          <w:ilvl w:val="3"/>
           <w:numId w:val="1"/>
         </w:numPr>
         <w:bidi w:val="0"/>
@@ -7965,7 +8281,7 @@
       <w:pPr>
         <w:pStyle w:val="Normal"/>
         <w:numPr>
-          <w:ilvl w:val="2"/>
+          <w:ilvl w:val="3"/>
           <w:numId w:val="1"/>
         </w:numPr>
         <w:bidi w:val="0"/>
@@ -8339,6 +8655,7 @@
           <w:lang w:val="ru-RU"/>
         </w:rPr>
       </w:pPr>
+      <w:bookmarkStart w:id="2" w:name="__DdeLink__1328_2007844955"/>
       <w:r>
         <w:rPr>
           <w:rFonts w:ascii="JetBrains Mono" w:hAnsi="JetBrains Mono"/>
@@ -8359,7 +8676,19 @@
           <w:sz w:val="33"/>
           <w:lang w:val="en-US"/>
         </w:rPr>
-        <w:t xml:space="preserve">(size_t n, int val_default=0) – </w:t>
+        <w:t xml:space="preserve">(size_t n, int val_default=0) </w:t>
+      </w:r>
+      <w:bookmarkEnd w:id="2"/>
+      <w:r>
+        <w:rPr>
+          <w:rFonts w:ascii="JetBrains Mono" w:hAnsi="JetBrains Mono"/>
+          <w:b w:val="false"/>
+          <w:i w:val="false"/>
+          <w:color w:val="080808"/>
+          <w:sz w:val="33"/>
+          <w:lang w:val="en-US"/>
+        </w:rPr>
+        <w:t xml:space="preserve">– </w:t>
       </w:r>
       <w:r>
         <w:rPr>
@@ -8571,7 +8900,7 @@
           <w:sz w:val="33"/>
           <w:lang w:val="en-US"/>
         </w:rPr>
-        <w:t xml:space="preserve">UniLinkedList&amp; operator(const </w:t>
+        <w:t xml:space="preserve">UniLinkedList&amp; operator=(const </w:t>
       </w:r>
       <w:r>
         <w:rPr>
@@ -10430,15 +10759,15 @@
       <w:lang w:val="ru-RU" w:eastAsia="zh-CN" w:bidi="hi-IN"/>
     </w:rPr>
   </w:style>
-  <w:style w:type="character" w:styleId="user">
-    <w:name w:val="Маркеры (user)"/>
+  <w:style w:type="character" w:styleId="Style14">
+    <w:name w:val="Маркеры"/>
     <w:qFormat/>
     <w:rPr>
       <w:rFonts w:ascii="OpenSymbol" w:hAnsi="OpenSymbol" w:eastAsia="OpenSymbol" w:cs="OpenSymbol"/>
     </w:rPr>
   </w:style>
-  <w:style w:type="character" w:styleId="user1">
-    <w:name w:val="Символ нумерации (user)"/>
+  <w:style w:type="character" w:styleId="Style15">
+    <w:name w:val="Символ нумерации"/>
     <w:qFormat/>
     <w:rPr>
       <w:sz w:val="36"/>
@@ -10460,14 +10789,14 @@
       <w:u w:val="single"/>
     </w:rPr>
   </w:style>
-  <w:style w:type="character" w:styleId="user2">
-    <w:name w:val="Исходный текст (user)"/>
+  <w:style w:type="character" w:styleId="Style16">
+    <w:name w:val="Исходный текст"/>
     <w:qFormat/>
     <w:rPr>
       <w:rFonts w:ascii="Liberation Mono" w:hAnsi="Liberation Mono" w:eastAsia="NSimSun" w:cs="Liberation Mono"/>
     </w:rPr>
   </w:style>
-  <w:style w:type="paragraph" w:styleId="Style14">
+  <w:style w:type="paragraph" w:styleId="Style17">
     <w:name w:val="Заголовок"/>
     <w:basedOn w:val="Normal"/>
     <w:next w:val="BodyText"/>
@@ -10514,7 +10843,7 @@
       <w:szCs w:val="24"/>
     </w:rPr>
   </w:style>
-  <w:style w:type="paragraph" w:styleId="Style15">
+  <w:style w:type="paragraph" w:styleId="Style18">
     <w:name w:val="Указатель"/>
     <w:basedOn w:val="Normal"/>
     <w:qFormat/>
@@ -10525,7 +10854,7 @@
       <w:rFonts w:cs="Lucida Sans"/>
     </w:rPr>
   </w:style>
-  <w:style w:type="paragraph" w:styleId="user3">
+  <w:style w:type="paragraph" w:styleId="user">
     <w:name w:val="Заголовок (user)"/>
     <w:basedOn w:val="Normal"/>
     <w:next w:val="BodyText"/>
@@ -10540,7 +10869,7 @@
       <w:szCs w:val="28"/>
     </w:rPr>
   </w:style>
-  <w:style w:type="paragraph" w:styleId="user4">
+  <w:style w:type="paragraph" w:styleId="user1">
     <w:name w:val="Указатель (user)"/>
     <w:basedOn w:val="Normal"/>
     <w:qFormat/>

</xml_diff>